<commit_message>
Removed excel files that are not needed and moved and corrected the information to "Cazuri de testare.xlsx"
</commit_message>
<xml_diff>
--- a/Descrierea proiectului.docx
+++ b/Descrierea proiectului.docx
@@ -53,7 +53,7 @@
     <w:p/>
     <w:p>
       <w:pPr>
-        <w:pStyle w:val="Title"/>
+        <w:pStyle w:val="Titlu"/>
         <w:rPr>
           <w:lang w:val="ro-MD"/>
         </w:rPr>
@@ -174,7 +174,7 @@
     </w:p>
     <w:tbl>
       <w:tblPr>
-        <w:tblStyle w:val="TableGrid"/>
+        <w:tblStyle w:val="Tabelgril"/>
         <w:tblW w:w="0" w:type="auto"/>
         <w:tblBorders>
           <w:top w:val="none" w:sz="0" w:space="0" w:color="auto"/>
@@ -269,7 +269,7 @@
     <w:p/>
     <w:tbl>
       <w:tblPr>
-        <w:tblStyle w:val="TableGrid"/>
+        <w:tblStyle w:val="Tabelgril"/>
         <w:tblW w:w="0" w:type="auto"/>
         <w:tblBorders>
           <w:top w:val="none" w:sz="0" w:space="0" w:color="auto"/>
@@ -291,7 +291,7 @@
           </w:tcPr>
           <w:p>
             <w:pPr>
-              <w:pStyle w:val="TOCHeading"/>
+              <w:pStyle w:val="Titlucuprins"/>
             </w:pPr>
             <w:r>
               <w:lastRenderedPageBreak/>
@@ -330,7 +330,7 @@
             <w:sdtContent>
               <w:p>
                 <w:pPr>
-                  <w:pStyle w:val="TOC1"/>
+                  <w:pStyle w:val="Cuprins1"/>
                   <w:rPr>
                     <w:noProof/>
                     <w:color w:val="auto"/>
@@ -407,7 +407,7 @@
               </w:p>
               <w:p>
                 <w:pPr>
-                  <w:pStyle w:val="TOC1"/>
+                  <w:pStyle w:val="Cuprins1"/>
                   <w:rPr>
                     <w:noProof/>
                     <w:color w:val="auto"/>
@@ -478,7 +478,7 @@
               </w:p>
               <w:p>
                 <w:pPr>
-                  <w:pStyle w:val="TOC2"/>
+                  <w:pStyle w:val="Cuprins2"/>
                   <w:rPr>
                     <w:noProof/>
                     <w:color w:val="auto"/>
@@ -548,7 +548,7 @@
               </w:p>
               <w:p>
                 <w:pPr>
-                  <w:pStyle w:val="TOC2"/>
+                  <w:pStyle w:val="Cuprins2"/>
                   <w:rPr>
                     <w:noProof/>
                     <w:color w:val="auto"/>
@@ -618,7 +618,7 @@
               </w:p>
               <w:p>
                 <w:pPr>
-                  <w:pStyle w:val="TOC2"/>
+                  <w:pStyle w:val="Cuprins2"/>
                   <w:rPr>
                     <w:noProof/>
                     <w:color w:val="auto"/>
@@ -714,7 +714,7 @@
               </w:p>
               <w:p>
                 <w:pPr>
-                  <w:pStyle w:val="TOC2"/>
+                  <w:pStyle w:val="Cuprins2"/>
                   <w:rPr>
                     <w:noProof/>
                     <w:color w:val="auto"/>
@@ -810,7 +810,7 @@
               </w:p>
               <w:p>
                 <w:pPr>
-                  <w:pStyle w:val="TOC1"/>
+                  <w:pStyle w:val="Cuprins1"/>
                   <w:rPr>
                     <w:noProof/>
                     <w:color w:val="auto"/>
@@ -878,7 +878,7 @@
               </w:p>
               <w:p>
                 <w:pPr>
-                  <w:pStyle w:val="TOC2"/>
+                  <w:pStyle w:val="Cuprins2"/>
                   <w:rPr>
                     <w:noProof/>
                     <w:color w:val="auto"/>
@@ -948,7 +948,7 @@
               </w:p>
               <w:p>
                 <w:pPr>
-                  <w:pStyle w:val="TOC2"/>
+                  <w:pStyle w:val="Cuprins2"/>
                   <w:rPr>
                     <w:noProof/>
                     <w:color w:val="auto"/>
@@ -1018,7 +1018,7 @@
               </w:p>
               <w:p>
                 <w:pPr>
-                  <w:pStyle w:val="TOC2"/>
+                  <w:pStyle w:val="Cuprins2"/>
                   <w:rPr>
                     <w:noProof/>
                     <w:color w:val="auto"/>
@@ -1088,7 +1088,7 @@
               </w:p>
               <w:p>
                 <w:pPr>
-                  <w:pStyle w:val="TOC1"/>
+                  <w:pStyle w:val="Cuprins1"/>
                   <w:rPr>
                     <w:noProof/>
                     <w:color w:val="auto"/>
@@ -1156,7 +1156,7 @@
               </w:p>
               <w:p>
                 <w:pPr>
-                  <w:pStyle w:val="TOC2"/>
+                  <w:pStyle w:val="Cuprins2"/>
                   <w:rPr>
                     <w:noProof/>
                     <w:color w:val="auto"/>
@@ -1226,7 +1226,7 @@
               </w:p>
               <w:p>
                 <w:pPr>
-                  <w:pStyle w:val="TOC2"/>
+                  <w:pStyle w:val="Cuprins2"/>
                   <w:rPr>
                     <w:noProof/>
                     <w:color w:val="auto"/>
@@ -1296,7 +1296,7 @@
               </w:p>
               <w:p>
                 <w:pPr>
-                  <w:pStyle w:val="TOC1"/>
+                  <w:pStyle w:val="Cuprins1"/>
                   <w:rPr>
                     <w:noProof/>
                     <w:color w:val="auto"/>
@@ -1364,7 +1364,7 @@
               </w:p>
               <w:p>
                 <w:pPr>
-                  <w:pStyle w:val="TOC2"/>
+                  <w:pStyle w:val="Cuprins2"/>
                   <w:rPr>
                     <w:noProof/>
                     <w:color w:val="auto"/>
@@ -1434,7 +1434,7 @@
               </w:p>
               <w:p>
                 <w:pPr>
-                  <w:pStyle w:val="TOC2"/>
+                  <w:pStyle w:val="Cuprins2"/>
                   <w:rPr>
                     <w:noProof/>
                     <w:color w:val="auto"/>
@@ -1504,7 +1504,7 @@
               </w:p>
               <w:p>
                 <w:pPr>
-                  <w:pStyle w:val="TOC1"/>
+                  <w:pStyle w:val="Cuprins1"/>
                   <w:rPr>
                     <w:rStyle w:val="Hyperlink"/>
                     <w:b/>
@@ -1537,7 +1537,7 @@
     </w:p>
     <w:tbl>
       <w:tblPr>
-        <w:tblStyle w:val="TableGrid"/>
+        <w:tblStyle w:val="Tabelgril"/>
         <w:tblW w:w="0" w:type="auto"/>
         <w:tblLook w:val="04A0" w:firstRow="1" w:lastRow="0" w:firstColumn="1" w:lastColumn="0" w:noHBand="0" w:noVBand="1"/>
       </w:tblPr>
@@ -1557,7 +1557,7 @@
           </w:tcPr>
           <w:p>
             <w:pPr>
-              <w:pStyle w:val="Heading1"/>
+              <w:pStyle w:val="Titlu1"/>
               <w:rPr>
                 <w:color w:val="FF0000"/>
               </w:rPr>
@@ -1621,9 +1621,7 @@
             <w:r>
               <w:rPr>
                 <w:rFonts w:asciiTheme="majorHAnsi" w:hAnsiTheme="majorHAnsi"/>
-                <w:color w:val="4C483D" w:themeColor="text2"/>
-                <w:sz w:val="20"/>
-                <w:szCs w:val="20"/>
+                <w:noProof/>
               </w:rPr>
               <mc:AlternateContent>
                 <mc:Choice Requires="wpg">
@@ -4944,7 +4942,6 @@
               <w:cnfStyle w:val="000000000000" w:firstRow="0" w:lastRow="0" w:firstColumn="0" w:lastColumn="0" w:oddVBand="0" w:evenVBand="0" w:oddHBand="0" w:evenHBand="0" w:firstRowFirstColumn="0" w:firstRowLastColumn="0" w:lastRowFirstColumn="0" w:lastRowLastColumn="0"/>
               <w:rPr>
                 <w:rFonts w:asciiTheme="majorHAnsi" w:hAnsiTheme="majorHAnsi"/>
-                <w:color w:val="404040" w:themeColor="text1" w:themeTint="BF"/>
                 <w:sz w:val="16"/>
                 <w:szCs w:val="16"/>
               </w:rPr>
@@ -10120,7 +10117,7 @@
     </w:p>
     <w:tbl>
       <w:tblPr>
-        <w:tblStyle w:val="TableGrid"/>
+        <w:tblStyle w:val="Tabelgril"/>
         <w:tblW w:w="0" w:type="auto"/>
         <w:tblLook w:val="04A0" w:firstRow="1" w:lastRow="0" w:firstColumn="1" w:lastColumn="0" w:noHBand="0" w:noVBand="1"/>
       </w:tblPr>
@@ -10200,11 +10197,6 @@
         </w:tc>
       </w:tr>
     </w:tbl>
-    <w:p>
-      <w:pPr>
-        <w:spacing w:after="0" w:line="240" w:lineRule="auto"/>
-      </w:pPr>
-    </w:p>
     <w:p>
       <w:pPr>
         <w:spacing w:after="0" w:line="240" w:lineRule="auto"/>
@@ -10282,6 +10274,7 @@
             <w:tcW w:w="345" w:type="pct"/>
             <w:shd w:val="clear" w:color="auto" w:fill="E4E3E2" w:themeFill="background2"/>
           </w:tcPr>
+          <w:bookmarkStart w:id="3" w:name="_Hlk163207662"/>
           <w:p>
             <w:pPr>
               <w:spacing w:line="300" w:lineRule="auto"/>
@@ -10293,12 +10286,9 @@
                 <w:u w:val="double"/>
               </w:rPr>
             </w:pPr>
-            <w:bookmarkStart w:id="3" w:name="_Hlk163207662"/>
-            <w:r>
-              <w:rPr>
-                <w:color w:val="4C483D" w:themeColor="text2"/>
-                <w:sz w:val="20"/>
-                <w:szCs w:val="20"/>
+            <w:r>
+              <w:rPr>
+                <w:noProof/>
               </w:rPr>
               <mc:AlternateContent>
                 <mc:Choice Requires="wpg">
@@ -10628,11 +10618,6 @@
     </w:p>
     <w:p>
       <w:pPr>
-        <w:spacing w:after="0" w:line="240" w:lineRule="auto"/>
-      </w:pPr>
-    </w:p>
-    <w:p>
-      <w:pPr>
         <w:keepNext/>
         <w:keepLines/>
         <w:spacing w:before="120" w:after="120" w:line="240" w:lineRule="auto"/>
@@ -10652,16 +10637,7 @@
           <w:sz w:val="26"/>
           <w:szCs w:val="26"/>
         </w:rPr>
-        <w:t>Site</w:t>
-      </w:r>
-      <w:r>
-        <w:rPr>
-          <w:b/>
-          <w:bCs/>
-          <w:sz w:val="26"/>
-          <w:szCs w:val="26"/>
-        </w:rPr>
-        <w:t xml:space="preserve">-urile </w:t>
+        <w:t xml:space="preserve">Site-urile </w:t>
       </w:r>
       <w:proofErr w:type="spellStart"/>
       <w:r>
@@ -10701,6 +10677,7 @@
             <w:tcW w:w="345" w:type="pct"/>
             <w:shd w:val="clear" w:color="auto" w:fill="E4E3E2" w:themeFill="background2"/>
           </w:tcPr>
+          <w:bookmarkStart w:id="5" w:name="_Hlk163208020"/>
           <w:p>
             <w:pPr>
               <w:spacing w:after="320" w:line="300" w:lineRule="auto"/>
@@ -10714,12 +10691,11 @@
                 <w:u w:val="double"/>
               </w:rPr>
             </w:pPr>
-            <w:bookmarkStart w:id="5" w:name="_Hlk163208020"/>
             <w:r>
               <w:rPr>
                 <w:b/>
                 <w:bCs/>
-                <w:color w:val="4C483D" w:themeColor="text2"/>
+                <w:noProof/>
                 <w:sz w:val="24"/>
                 <w:szCs w:val="24"/>
               </w:rPr>
@@ -10959,7 +10935,7 @@
                 <w:ilvl w:val="0"/>
                 <w:numId w:val="11"/>
               </w:numPr>
-              <w:spacing w:after="0" w:line="276" w:lineRule="auto"/>
+              <w:spacing w:line="276" w:lineRule="auto"/>
               <w:jc w:val="both"/>
               <w:textAlignment w:val="baseline"/>
               <w:cnfStyle w:val="000000000000" w:firstRow="0" w:lastRow="0" w:firstColumn="0" w:lastColumn="0" w:oddVBand="0" w:evenVBand="0" w:oddHBand="0" w:evenHBand="0" w:firstRowFirstColumn="0" w:firstRowLastColumn="0" w:lastRowFirstColumn="0" w:lastRowLastColumn="0"/>
@@ -11165,9 +11141,7 @@
               <w:rPr>
                 <w:b/>
                 <w:bCs/>
-                <w:color w:val="4C483D" w:themeColor="text2"/>
-                <w:sz w:val="20"/>
-                <w:szCs w:val="20"/>
+                <w:noProof/>
               </w:rPr>
               <mc:AlternateContent>
                 <mc:Choice Requires="wpg">
@@ -11443,25 +11417,7 @@
           <w:sz w:val="26"/>
           <w:szCs w:val="26"/>
         </w:rPr>
-        <w:t xml:space="preserve"> </w:t>
-      </w:r>
-      <w:r>
-        <w:rPr>
-          <w:b/>
-          <w:bCs/>
-          <w:sz w:val="26"/>
-          <w:szCs w:val="26"/>
-        </w:rPr>
-        <w:t>non</w:t>
-      </w:r>
-      <w:r>
-        <w:rPr>
-          <w:b/>
-          <w:bCs/>
-          <w:sz w:val="26"/>
-          <w:szCs w:val="26"/>
-        </w:rPr>
-        <w:t>-</w:t>
+        <w:t xml:space="preserve"> non-</w:t>
       </w:r>
       <w:proofErr w:type="spellStart"/>
       <w:r>
@@ -11546,9 +11502,7 @@
               <w:rPr>
                 <w:b/>
                 <w:bCs/>
-                <w:color w:val="4C483D" w:themeColor="text2"/>
-                <w:sz w:val="20"/>
-                <w:szCs w:val="20"/>
+                <w:noProof/>
               </w:rPr>
               <mc:AlternateContent>
                 <mc:Choice Requires="wpg">
@@ -11845,7 +11799,7 @@
     </w:p>
     <w:tbl>
       <w:tblPr>
-        <w:tblStyle w:val="TableGrid"/>
+        <w:tblStyle w:val="Tabelgril"/>
         <w:tblW w:w="0" w:type="auto"/>
         <w:tblLook w:val="04A0" w:firstRow="1" w:lastRow="0" w:firstColumn="1" w:lastColumn="0" w:noHBand="0" w:noVBand="1"/>
       </w:tblPr>
@@ -11865,13 +11819,14 @@
           </w:tcPr>
           <w:p>
             <w:pPr>
-              <w:pStyle w:val="Heading1"/>
+              <w:pStyle w:val="Titlu1"/>
             </w:pPr>
-            <w:bookmarkStart w:id="8" w:name="_Hlk20404308"/>
-            <w:bookmarkStart w:id="9" w:name="_Hlk163206740"/>
-            <w:bookmarkStart w:id="10" w:name="_Toc163209445"/>
-            <w:proofErr w:type="spellStart"/>
-            <w:r>
+            <w:bookmarkStart w:id="8" w:name="_Toc163209445"/>
+            <w:bookmarkStart w:id="9" w:name="_Hlk20404308"/>
+            <w:bookmarkStart w:id="10" w:name="_Hlk163206740"/>
+            <w:proofErr w:type="spellStart"/>
+            <w:r>
+              <w:lastRenderedPageBreak/>
               <w:t>Testare</w:t>
             </w:r>
             <w:proofErr w:type="spellEnd"/>
@@ -11882,12 +11837,12 @@
             <w:r>
               <w:t>functionala</w:t>
             </w:r>
-            <w:bookmarkEnd w:id="10"/>
+            <w:bookmarkEnd w:id="8"/>
             <w:proofErr w:type="spellEnd"/>
           </w:p>
         </w:tc>
       </w:tr>
-      <w:bookmarkEnd w:id="8"/>
+      <w:bookmarkEnd w:id="9"/>
     </w:tbl>
     <w:p>
       <w:pPr>
@@ -11939,8 +11894,6 @@
               <w:rPr>
                 <w:rFonts w:asciiTheme="majorHAnsi" w:hAnsiTheme="majorHAnsi"/>
                 <w:noProof/>
-                <w:sz w:val="20"/>
-                <w:szCs w:val="20"/>
               </w:rPr>
               <mc:AlternateContent>
                 <mc:Choice Requires="wpg">
@@ -13058,7 +13011,7 @@
     </w:tbl>
     <w:p>
       <w:pPr>
-        <w:pStyle w:val="Heading2"/>
+        <w:pStyle w:val="Titlu2"/>
       </w:pPr>
       <w:bookmarkStart w:id="11" w:name="_Toc163209446"/>
       <w:proofErr w:type="spellStart"/>
@@ -13344,7 +13297,7 @@
     <w:p/>
     <w:p>
       <w:pPr>
-        <w:pStyle w:val="Heading2"/>
+        <w:pStyle w:val="Titlu2"/>
       </w:pPr>
       <w:bookmarkStart w:id="12" w:name="_Toc163209447"/>
       <w:proofErr w:type="spellStart"/>
@@ -13393,7 +13346,7 @@
           </w:tcPr>
           <w:p>
             <w:pPr>
-              <w:pStyle w:val="NoSpacing"/>
+              <w:pStyle w:val="Frspaiere"/>
               <w:spacing w:before="40"/>
             </w:pPr>
             <w:r>
@@ -14442,7 +14395,7 @@
     </w:tbl>
     <w:p>
       <w:pPr>
-        <w:pStyle w:val="Heading2"/>
+        <w:pStyle w:val="Titlu2"/>
       </w:pPr>
       <w:bookmarkStart w:id="13" w:name="_Toc163209448"/>
       <w:proofErr w:type="spellStart"/>
@@ -16930,11 +16883,11 @@
           <w:p/>
         </w:tc>
       </w:tr>
-      <w:bookmarkEnd w:id="9"/>
+      <w:bookmarkEnd w:id="10"/>
     </w:tbl>
     <w:tbl>
       <w:tblPr>
-        <w:tblStyle w:val="TableGrid"/>
+        <w:tblStyle w:val="Tabelgril"/>
         <w:tblpPr w:leftFromText="180" w:rightFromText="180" w:vertAnchor="text" w:horzAnchor="margin" w:tblpY="-7165"/>
         <w:tblW w:w="0" w:type="auto"/>
         <w:tblLook w:val="04A0" w:firstRow="1" w:lastRow="0" w:firstColumn="1" w:lastColumn="0" w:noHBand="0" w:noVBand="1"/>
@@ -16955,12 +16908,12 @@
           </w:tcPr>
           <w:p>
             <w:pPr>
-              <w:pStyle w:val="Heading1"/>
+              <w:pStyle w:val="Titlu1"/>
             </w:pPr>
           </w:p>
           <w:p>
             <w:pPr>
-              <w:pStyle w:val="Heading1"/>
+              <w:pStyle w:val="Titlu1"/>
             </w:pPr>
             <w:bookmarkStart w:id="14" w:name="_Toc163209449"/>
             <w:proofErr w:type="spellStart"/>
@@ -16983,7 +16936,7 @@
     </w:tbl>
     <w:p>
       <w:pPr>
-        <w:pStyle w:val="Heading2"/>
+        <w:pStyle w:val="Titlu2"/>
       </w:pPr>
       <w:bookmarkStart w:id="15" w:name="_Toc163209450"/>
       <w:proofErr w:type="spellStart"/>
@@ -17296,7 +17249,7 @@
     </w:tbl>
     <w:p>
       <w:pPr>
-        <w:pStyle w:val="Heading2"/>
+        <w:pStyle w:val="Titlu2"/>
       </w:pPr>
       <w:bookmarkStart w:id="16" w:name="_Toc163209451"/>
       <w:proofErr w:type="spellStart"/>
@@ -17636,7 +17589,7 @@
     <w:p/>
     <w:tbl>
       <w:tblPr>
-        <w:tblStyle w:val="TableGrid"/>
+        <w:tblStyle w:val="Tabelgril"/>
         <w:tblW w:w="0" w:type="auto"/>
         <w:tblLook w:val="04A0" w:firstRow="1" w:lastRow="0" w:firstColumn="1" w:lastColumn="0" w:noHBand="0" w:noVBand="1"/>
       </w:tblPr>
@@ -17656,7 +17609,7 @@
           </w:tcPr>
           <w:p>
             <w:pPr>
-              <w:pStyle w:val="Heading1"/>
+              <w:pStyle w:val="Titlu1"/>
             </w:pPr>
             <w:bookmarkStart w:id="17" w:name="_Toc163209452"/>
             <w:proofErr w:type="spellStart"/>
@@ -19072,7 +19025,7 @@
     </w:tbl>
     <w:p>
       <w:pPr>
-        <w:pStyle w:val="Heading2"/>
+        <w:pStyle w:val="Titlu2"/>
       </w:pPr>
       <w:bookmarkStart w:id="18" w:name="_Toc163209453"/>
       <w:proofErr w:type="spellStart"/>
@@ -19423,7 +19376,7 @@
     </w:tbl>
     <w:p>
       <w:pPr>
-        <w:pStyle w:val="Heading2"/>
+        <w:pStyle w:val="Titlu2"/>
       </w:pPr>
       <w:bookmarkStart w:id="19" w:name="_Toc163209454"/>
       <w:proofErr w:type="spellStart"/>
@@ -19747,7 +19700,7 @@
     </w:p>
     <w:tbl>
       <w:tblPr>
-        <w:tblStyle w:val="TableGrid"/>
+        <w:tblStyle w:val="Tabelgril"/>
         <w:tblW w:w="0" w:type="auto"/>
         <w:tblBorders>
           <w:top w:val="none" w:sz="0" w:space="0" w:color="auto"/>
@@ -19769,7 +19722,7 @@
           </w:tcPr>
           <w:p>
             <w:pPr>
-              <w:pStyle w:val="TOCHeading"/>
+              <w:pStyle w:val="Titlucuprins"/>
             </w:pPr>
           </w:p>
         </w:tc>
@@ -19872,7 +19825,7 @@
     <w:lvl w:ilvl="0" w:tplc="0748BC66">
       <w:start w:val="1"/>
       <w:numFmt w:val="upperRoman"/>
-      <w:pStyle w:val="TOC1"/>
+      <w:pStyle w:val="Cuprins1"/>
       <w:lvlText w:val="%1."/>
       <w:lvlJc w:val="right"/>
       <w:pPr>
@@ -20884,11 +20837,11 @@
     <w:qFormat/>
     <w:rsid w:val="00F815F9"/>
   </w:style>
-  <w:style w:type="paragraph" w:styleId="Heading1">
+  <w:style w:type="paragraph" w:styleId="Titlu1">
     <w:name w:val="heading 1"/>
     <w:basedOn w:val="Normal"/>
     <w:next w:val="Normal"/>
-    <w:link w:val="Heading1Char"/>
+    <w:link w:val="Titlu1Caracter"/>
     <w:uiPriority w:val="9"/>
     <w:qFormat/>
     <w:pPr>
@@ -20907,11 +20860,11 @@
       <w:szCs w:val="36"/>
     </w:rPr>
   </w:style>
-  <w:style w:type="paragraph" w:styleId="Heading2">
+  <w:style w:type="paragraph" w:styleId="Titlu2">
     <w:name w:val="heading 2"/>
     <w:basedOn w:val="Normal"/>
     <w:next w:val="Normal"/>
-    <w:link w:val="Heading2Char"/>
+    <w:link w:val="Titlu2Caracter"/>
     <w:uiPriority w:val="9"/>
     <w:unhideWhenUsed/>
     <w:qFormat/>
@@ -20928,11 +20881,11 @@
       <w:szCs w:val="26"/>
     </w:rPr>
   </w:style>
-  <w:style w:type="paragraph" w:styleId="Heading3">
+  <w:style w:type="paragraph" w:styleId="Titlu3">
     <w:name w:val="heading 3"/>
     <w:basedOn w:val="Normal"/>
     <w:next w:val="Normal"/>
-    <w:link w:val="Heading3Char"/>
+    <w:link w:val="Titlu3Caracter"/>
     <w:uiPriority w:val="9"/>
     <w:unhideWhenUsed/>
     <w:qFormat/>
@@ -20951,11 +20904,11 @@
       <w:szCs w:val="24"/>
     </w:rPr>
   </w:style>
-  <w:style w:type="paragraph" w:styleId="Heading4">
+  <w:style w:type="paragraph" w:styleId="Titlu4">
     <w:name w:val="heading 4"/>
     <w:basedOn w:val="Normal"/>
     <w:next w:val="Normal"/>
-    <w:link w:val="Heading4Char"/>
+    <w:link w:val="Titlu4Caracter"/>
     <w:uiPriority w:val="9"/>
     <w:semiHidden/>
     <w:unhideWhenUsed/>
@@ -20973,13 +20926,13 @@
       <w:color w:val="DF1010" w:themeColor="accent1" w:themeShade="BF"/>
     </w:rPr>
   </w:style>
-  <w:style w:type="character" w:default="1" w:styleId="DefaultParagraphFont">
+  <w:style w:type="character" w:default="1" w:styleId="Fontdeparagrafimplicit">
     <w:name w:val="Default Paragraph Font"/>
     <w:uiPriority w:val="1"/>
     <w:semiHidden/>
     <w:unhideWhenUsed/>
   </w:style>
-  <w:style w:type="table" w:default="1" w:styleId="TableNormal">
+  <w:style w:type="table" w:default="1" w:styleId="TabelNormal">
     <w:name w:val="Normal Table"/>
     <w:uiPriority w:val="99"/>
     <w:semiHidden/>
@@ -20994,7 +20947,7 @@
       </w:tblCellMar>
     </w:tblPr>
   </w:style>
-  <w:style w:type="numbering" w:default="1" w:styleId="NoList">
+  <w:style w:type="numbering" w:default="1" w:styleId="FrListare">
     <w:name w:val="No List"/>
     <w:uiPriority w:val="99"/>
     <w:semiHidden/>
@@ -21010,20 +20963,20 @@
       <w:spacing w:before="600"/>
     </w:pPr>
   </w:style>
-  <w:style w:type="character" w:styleId="PlaceholderText">
+  <w:style w:type="character" w:styleId="Textsubstituent">
     <w:name w:val="Placeholder Text"/>
-    <w:basedOn w:val="DefaultParagraphFont"/>
+    <w:basedOn w:val="Fontdeparagrafimplicit"/>
     <w:uiPriority w:val="99"/>
     <w:semiHidden/>
     <w:rPr>
       <w:color w:val="808080"/>
     </w:rPr>
   </w:style>
-  <w:style w:type="paragraph" w:styleId="Title">
+  <w:style w:type="paragraph" w:styleId="Titlu">
     <w:name w:val="Title"/>
     <w:basedOn w:val="Normal"/>
     <w:next w:val="Normal"/>
-    <w:link w:val="TitleChar"/>
+    <w:link w:val="TitluCaracter"/>
     <w:autoRedefine/>
     <w:uiPriority w:val="10"/>
     <w:qFormat/>
@@ -21040,10 +20993,10 @@
       <w:szCs w:val="96"/>
     </w:rPr>
   </w:style>
-  <w:style w:type="character" w:customStyle="1" w:styleId="TitleChar">
-    <w:name w:val="Title Char"/>
-    <w:basedOn w:val="DefaultParagraphFont"/>
-    <w:link w:val="Title"/>
+  <w:style w:type="character" w:customStyle="1" w:styleId="TitluCaracter">
+    <w:name w:val="Titlu Caracter"/>
+    <w:basedOn w:val="Fontdeparagrafimplicit"/>
+    <w:link w:val="Titlu"/>
     <w:uiPriority w:val="10"/>
     <w:rsid w:val="005F6971"/>
     <w:rPr>
@@ -21054,11 +21007,11 @@
       <w:szCs w:val="96"/>
     </w:rPr>
   </w:style>
-  <w:style w:type="paragraph" w:styleId="Subtitle">
+  <w:style w:type="paragraph" w:styleId="Subtitlu">
     <w:name w:val="Subtitle"/>
     <w:basedOn w:val="Normal"/>
     <w:next w:val="Normal"/>
-    <w:link w:val="SubtitleChar"/>
+    <w:link w:val="SubtitluCaracter"/>
     <w:uiPriority w:val="11"/>
     <w:qFormat/>
     <w:pPr>
@@ -21072,17 +21025,17 @@
       <w:szCs w:val="32"/>
     </w:rPr>
   </w:style>
-  <w:style w:type="character" w:customStyle="1" w:styleId="SubtitleChar">
-    <w:name w:val="Subtitle Char"/>
-    <w:basedOn w:val="DefaultParagraphFont"/>
-    <w:link w:val="Subtitle"/>
+  <w:style w:type="character" w:customStyle="1" w:styleId="SubtitluCaracter">
+    <w:name w:val="Subtitlu Caracter"/>
+    <w:basedOn w:val="Fontdeparagrafimplicit"/>
+    <w:link w:val="Subtitlu"/>
     <w:uiPriority w:val="11"/>
     <w:rPr>
       <w:sz w:val="32"/>
       <w:szCs w:val="32"/>
     </w:rPr>
   </w:style>
-  <w:style w:type="paragraph" w:styleId="NoSpacing">
+  <w:style w:type="paragraph" w:styleId="Frspaiere">
     <w:name w:val="No Spacing"/>
     <w:uiPriority w:val="1"/>
     <w:qFormat/>
@@ -21090,9 +21043,9 @@
       <w:spacing w:after="0" w:line="240" w:lineRule="auto"/>
     </w:pPr>
   </w:style>
-  <w:style w:type="table" w:styleId="TableGrid">
+  <w:style w:type="table" w:styleId="Tabelgril">
     <w:name w:val="Table Grid"/>
-    <w:basedOn w:val="TableNormal"/>
+    <w:basedOn w:val="TabelNormal"/>
     <w:uiPriority w:val="39"/>
     <w:pPr>
       <w:spacing w:after="0" w:line="240" w:lineRule="auto"/>
@@ -21110,7 +21063,7 @@
   </w:style>
   <w:style w:type="paragraph" w:customStyle="1" w:styleId="ContactInfo">
     <w:name w:val="Contact Info"/>
-    <w:basedOn w:val="NoSpacing"/>
+    <w:basedOn w:val="Frspaiere"/>
     <w:uiPriority w:val="99"/>
     <w:qFormat/>
     <w:rPr>
@@ -21121,16 +21074,16 @@
   </w:style>
   <w:style w:type="paragraph" w:customStyle="1" w:styleId="TableSpace">
     <w:name w:val="Table Space"/>
-    <w:basedOn w:val="NoSpacing"/>
+    <w:basedOn w:val="Frspaiere"/>
     <w:uiPriority w:val="99"/>
     <w:pPr>
       <w:spacing w:line="14" w:lineRule="exact"/>
     </w:pPr>
   </w:style>
-  <w:style w:type="paragraph" w:styleId="Header">
+  <w:style w:type="paragraph" w:styleId="Antet">
     <w:name w:val="header"/>
     <w:basedOn w:val="Normal"/>
-    <w:link w:val="HeaderChar"/>
+    <w:link w:val="AntetCaracter"/>
     <w:uiPriority w:val="99"/>
     <w:unhideWhenUsed/>
     <w:pPr>
@@ -21141,16 +21094,16 @@
       <w:spacing w:after="0" w:line="240" w:lineRule="auto"/>
     </w:pPr>
   </w:style>
-  <w:style w:type="character" w:customStyle="1" w:styleId="HeaderChar">
-    <w:name w:val="Header Char"/>
-    <w:basedOn w:val="DefaultParagraphFont"/>
-    <w:link w:val="Header"/>
+  <w:style w:type="character" w:customStyle="1" w:styleId="AntetCaracter">
+    <w:name w:val="Antet Caracter"/>
+    <w:basedOn w:val="Fontdeparagrafimplicit"/>
+    <w:link w:val="Antet"/>
     <w:uiPriority w:val="99"/>
   </w:style>
-  <w:style w:type="paragraph" w:styleId="Footer">
+  <w:style w:type="paragraph" w:styleId="Subsol">
     <w:name w:val="footer"/>
     <w:basedOn w:val="Normal"/>
-    <w:link w:val="FooterChar"/>
+    <w:link w:val="SubsolCaracter"/>
     <w:uiPriority w:val="99"/>
     <w:unhideWhenUsed/>
     <w:qFormat/>
@@ -21165,10 +21118,10 @@
       <w:szCs w:val="16"/>
     </w:rPr>
   </w:style>
-  <w:style w:type="character" w:customStyle="1" w:styleId="FooterChar">
-    <w:name w:val="Footer Char"/>
-    <w:basedOn w:val="DefaultParagraphFont"/>
-    <w:link w:val="Footer"/>
+  <w:style w:type="character" w:customStyle="1" w:styleId="SubsolCaracter">
+    <w:name w:val="Subsol Caracter"/>
+    <w:basedOn w:val="Fontdeparagrafimplicit"/>
+    <w:link w:val="Subsol"/>
     <w:uiPriority w:val="99"/>
     <w:rPr>
       <w:rFonts w:asciiTheme="majorHAnsi" w:eastAsiaTheme="majorEastAsia" w:hAnsiTheme="majorHAnsi" w:cstheme="majorBidi"/>
@@ -21178,10 +21131,10 @@
       <w:szCs w:val="16"/>
     </w:rPr>
   </w:style>
-  <w:style w:type="character" w:customStyle="1" w:styleId="Heading1Char">
-    <w:name w:val="Heading 1 Char"/>
-    <w:basedOn w:val="DefaultParagraphFont"/>
-    <w:link w:val="Heading1"/>
+  <w:style w:type="character" w:customStyle="1" w:styleId="Titlu1Caracter">
+    <w:name w:val="Titlu 1 Caracter"/>
+    <w:basedOn w:val="Fontdeparagrafimplicit"/>
+    <w:link w:val="Titlu1"/>
     <w:uiPriority w:val="9"/>
     <w:rPr>
       <w:rFonts w:asciiTheme="majorHAnsi" w:eastAsiaTheme="majorEastAsia" w:hAnsiTheme="majorHAnsi" w:cstheme="majorBidi"/>
@@ -21190,10 +21143,10 @@
       <w:szCs w:val="36"/>
     </w:rPr>
   </w:style>
-  <w:style w:type="character" w:customStyle="1" w:styleId="Heading2Char">
-    <w:name w:val="Heading 2 Char"/>
-    <w:basedOn w:val="DefaultParagraphFont"/>
-    <w:link w:val="Heading2"/>
+  <w:style w:type="character" w:customStyle="1" w:styleId="Titlu2Caracter">
+    <w:name w:val="Titlu 2 Caracter"/>
+    <w:basedOn w:val="Fontdeparagrafimplicit"/>
+    <w:link w:val="Titlu2"/>
     <w:uiPriority w:val="9"/>
     <w:rPr>
       <w:b/>
@@ -21202,9 +21155,9 @@
       <w:szCs w:val="26"/>
     </w:rPr>
   </w:style>
-  <w:style w:type="paragraph" w:styleId="TOCHeading">
+  <w:style w:type="paragraph" w:styleId="Titlucuprins">
     <w:name w:val="TOC Heading"/>
-    <w:basedOn w:val="Heading1"/>
+    <w:basedOn w:val="Titlu1"/>
     <w:next w:val="Normal"/>
     <w:uiPriority w:val="39"/>
     <w:unhideWhenUsed/>
@@ -21222,7 +21175,7 @@
       <w:szCs w:val="72"/>
     </w:rPr>
   </w:style>
-  <w:style w:type="paragraph" w:styleId="TOC1">
+  <w:style w:type="paragraph" w:styleId="Cuprins1">
     <w:name w:val="toc 1"/>
     <w:basedOn w:val="Normal"/>
     <w:next w:val="Normal"/>
@@ -21246,7 +21199,7 @@
       <w:szCs w:val="26"/>
     </w:rPr>
   </w:style>
-  <w:style w:type="paragraph" w:styleId="TOC2">
+  <w:style w:type="paragraph" w:styleId="Cuprins2">
     <w:name w:val="toc 2"/>
     <w:basedOn w:val="Normal"/>
     <w:next w:val="Normal"/>
@@ -21268,7 +21221,7 @@
   </w:style>
   <w:style w:type="character" w:styleId="Hyperlink">
     <w:name w:val="Hyperlink"/>
-    <w:basedOn w:val="DefaultParagraphFont"/>
+    <w:basedOn w:val="Fontdeparagrafimplicit"/>
     <w:uiPriority w:val="99"/>
     <w:unhideWhenUsed/>
     <w:rsid w:val="007867A3"/>
@@ -21282,10 +21235,10 @@
       <w:szCs w:val="26"/>
     </w:rPr>
   </w:style>
-  <w:style w:type="character" w:customStyle="1" w:styleId="Heading3Char">
-    <w:name w:val="Heading 3 Char"/>
-    <w:basedOn w:val="DefaultParagraphFont"/>
-    <w:link w:val="Heading3"/>
+  <w:style w:type="character" w:customStyle="1" w:styleId="Titlu3Caracter">
+    <w:name w:val="Titlu 3 Caracter"/>
+    <w:basedOn w:val="Fontdeparagrafimplicit"/>
+    <w:link w:val="Titlu3"/>
     <w:uiPriority w:val="9"/>
     <w:rPr>
       <w:b/>
@@ -21324,7 +21277,7 @@
   </w:style>
   <w:style w:type="table" w:customStyle="1" w:styleId="TipTable">
     <w:name w:val="Tip Table"/>
-    <w:basedOn w:val="TableNormal"/>
+    <w:basedOn w:val="TabelNormal"/>
     <w:uiPriority w:val="99"/>
     <w:pPr>
       <w:spacing w:after="0" w:line="240" w:lineRule="auto"/>
@@ -21378,10 +21331,10 @@
       <w:jc w:val="center"/>
     </w:pPr>
   </w:style>
-  <w:style w:type="character" w:customStyle="1" w:styleId="Heading4Char">
-    <w:name w:val="Heading 4 Char"/>
-    <w:basedOn w:val="DefaultParagraphFont"/>
-    <w:link w:val="Heading4"/>
+  <w:style w:type="character" w:customStyle="1" w:styleId="Titlu4Caracter">
+    <w:name w:val="Titlu 4 Caracter"/>
+    <w:basedOn w:val="Fontdeparagrafimplicit"/>
+    <w:link w:val="Titlu4"/>
     <w:uiPriority w:val="9"/>
     <w:semiHidden/>
     <w:rPr>
@@ -21393,7 +21346,7 @@
   </w:style>
   <w:style w:type="table" w:customStyle="1" w:styleId="FinancialTable">
     <w:name w:val="Financial Table"/>
-    <w:basedOn w:val="TableNormal"/>
+    <w:basedOn w:val="TabelNormal"/>
     <w:uiPriority w:val="99"/>
     <w:pPr>
       <w:spacing w:before="60" w:after="60" w:line="240" w:lineRule="auto"/>
@@ -21448,7 +21401,7 @@
       </w:tcPr>
     </w:tblStylePr>
   </w:style>
-  <w:style w:type="paragraph" w:styleId="TOC3">
+  <w:style w:type="paragraph" w:styleId="Cuprins3">
     <w:name w:val="toc 3"/>
     <w:basedOn w:val="Normal"/>
     <w:next w:val="Normal"/>
@@ -21464,7 +21417,7 @@
       <w:ind w:left="1427"/>
     </w:pPr>
   </w:style>
-  <w:style w:type="paragraph" w:styleId="TOC4">
+  <w:style w:type="paragraph" w:styleId="Cuprins4">
     <w:name w:val="toc 4"/>
     <w:basedOn w:val="Normal"/>
     <w:next w:val="Normal"/>
@@ -21491,9 +21444,9 @@
       <w:color w:val="404040" w:themeColor="text1" w:themeTint="BF"/>
     </w:rPr>
   </w:style>
-  <w:style w:type="character" w:styleId="Strong">
+  <w:style w:type="character" w:styleId="Robust">
     <w:name w:val="Strong"/>
-    <w:basedOn w:val="DefaultParagraphFont"/>
+    <w:basedOn w:val="Fontdeparagrafimplicit"/>
     <w:uiPriority w:val="22"/>
     <w:qFormat/>
     <w:rsid w:val="00C6277F"/>
@@ -21504,7 +21457,7 @@
   </w:style>
   <w:style w:type="paragraph" w:customStyle="1" w:styleId="StyleNoSpacingLeft0Right0">
     <w:name w:val="Style No Spacing + Left:  0&quot; Right:  0&quot;"/>
-    <w:basedOn w:val="NoSpacing"/>
+    <w:basedOn w:val="Frspaiere"/>
     <w:rsid w:val="0066276F"/>
     <w:rPr>
       <w:rFonts w:eastAsia="Times New Roman" w:cs="Times New Roman"/>
@@ -21513,9 +21466,9 @@
       <w:lang w:eastAsia="en-US"/>
     </w:rPr>
   </w:style>
-  <w:style w:type="character" w:styleId="FollowedHyperlink">
+  <w:style w:type="character" w:styleId="HyperlinkParcurs">
     <w:name w:val="FollowedHyperlink"/>
-    <w:basedOn w:val="DefaultParagraphFont"/>
+    <w:basedOn w:val="Fontdeparagrafimplicit"/>
     <w:uiPriority w:val="99"/>
     <w:semiHidden/>
     <w:unhideWhenUsed/>
@@ -21713,7 +21666,7 @@
   </w:style>
   <w:style w:type="paragraph" w:customStyle="1" w:styleId="CenturyGothic8TableShade">
     <w:name w:val="Century Gothic (8) Table Shade"/>
-    <w:basedOn w:val="Heading2"/>
+    <w:basedOn w:val="Titlu2"/>
     <w:qFormat/>
     <w:rsid w:val="004E2F3F"/>
     <w:pPr>
@@ -22179,7 +22132,7 @@
     <w:charset w:val="00"/>
     <w:family w:val="swiss"/>
     <w:pitch w:val="variable"/>
-    <w:sig w:usb0="E4002EFF" w:usb1="C000247B" w:usb2="00000009" w:usb3="00000000" w:csb0="000001FF" w:csb1="00000000"/>
+    <w:sig w:usb0="E4002EFF" w:usb1="C200247B" w:usb2="00000009" w:usb3="00000000" w:csb0="000001FF" w:csb1="00000000"/>
   </w:font>
   <w:font w:name="Cambria">
     <w:panose1 w:val="02040503050406030204"/>
@@ -22188,17 +22141,12 @@
     <w:pitch w:val="variable"/>
     <w:sig w:usb0="E00006FF" w:usb1="420024FF" w:usb2="02000000" w:usb3="00000000" w:csb0="0000019F" w:csb1="00000000"/>
   </w:font>
-  <w:font w:name="Aptos">
+  <w:font w:name="Calibri Light">
+    <w:panose1 w:val="020F0302020204030204"/>
     <w:charset w:val="00"/>
     <w:family w:val="swiss"/>
     <w:pitch w:val="variable"/>
-    <w:sig w:usb0="20000287" w:usb1="00000003" w:usb2="00000000" w:usb3="00000000" w:csb0="0000019F" w:csb1="00000000"/>
-  </w:font>
-  <w:font w:name="Aptos Display">
-    <w:charset w:val="00"/>
-    <w:family w:val="swiss"/>
-    <w:pitch w:val="variable"/>
-    <w:sig w:usb0="20000287" w:usb1="00000003" w:usb2="00000000" w:usb3="00000000" w:csb0="0000019F" w:csb1="00000000"/>
+    <w:sig w:usb0="E4002EFF" w:usb1="C200247B" w:usb2="00000009" w:usb3="00000000" w:csb0="000001FF" w:csb1="00000000"/>
   </w:font>
 </w:fonts>
 </file>
@@ -22326,7 +22274,7 @@
     <w:lvl w:ilvl="0" w:tplc="7FFA4152">
       <w:start w:val="1"/>
       <w:numFmt w:val="upperRoman"/>
-      <w:pStyle w:val="TOC1"/>
+      <w:pStyle w:val="Cuprins1"/>
       <w:lvlText w:val="%1."/>
       <w:lvlJc w:val="left"/>
       <w:pPr>
@@ -22468,6 +22416,7 @@
     <w:rsid w:val="00E66C71"/>
     <w:rsid w:val="00EA6FC7"/>
     <w:rsid w:val="00FF3D19"/>
+    <w:rsid w:val="00FF5F52"/>
   </w:rsids>
   <m:mathPr>
     <m:mathFont m:val="Cambria Math"/>
@@ -22889,11 +22838,11 @@
     <w:name w:val="Normal"/>
     <w:qFormat/>
   </w:style>
-  <w:style w:type="paragraph" w:styleId="Heading1">
+  <w:style w:type="paragraph" w:styleId="Titlu1">
     <w:name w:val="heading 1"/>
     <w:basedOn w:val="Normal"/>
     <w:next w:val="Normal"/>
-    <w:link w:val="Heading1Char"/>
+    <w:link w:val="Titlu1Caracter"/>
     <w:uiPriority w:val="9"/>
     <w:qFormat/>
     <w:rsid w:val="00C62548"/>
@@ -22901,24 +22850,24 @@
       <w:keepNext/>
       <w:keepLines/>
       <w:pBdr>
-        <w:bottom w:val="single" w:sz="8" w:space="0" w:color="C1E4F5" w:themeColor="accent1" w:themeTint="33"/>
+        <w:bottom w:val="single" w:sz="8" w:space="0" w:color="D9E2F3" w:themeColor="accent1" w:themeTint="33"/>
       </w:pBdr>
       <w:spacing w:after="200" w:line="300" w:lineRule="auto"/>
       <w:outlineLvl w:val="0"/>
     </w:pPr>
     <w:rPr>
       <w:rFonts w:asciiTheme="majorHAnsi" w:eastAsiaTheme="majorEastAsia" w:hAnsiTheme="majorHAnsi" w:cstheme="majorBidi"/>
-      <w:color w:val="156082" w:themeColor="accent1"/>
+      <w:color w:val="4472C4" w:themeColor="accent1"/>
       <w:sz w:val="36"/>
       <w:szCs w:val="36"/>
       <w:lang w:val="en-US" w:eastAsia="ja-JP"/>
     </w:rPr>
   </w:style>
-  <w:style w:type="paragraph" w:styleId="Heading2">
+  <w:style w:type="paragraph" w:styleId="Titlu2">
     <w:name w:val="heading 2"/>
     <w:basedOn w:val="Normal"/>
     <w:next w:val="Normal"/>
-    <w:link w:val="Heading2Char"/>
+    <w:link w:val="Titlu2Caracter"/>
     <w:uiPriority w:val="9"/>
     <w:unhideWhenUsed/>
     <w:qFormat/>
@@ -22932,17 +22881,17 @@
     <w:rPr>
       <w:b/>
       <w:bCs/>
-      <w:color w:val="0E2841" w:themeColor="text2"/>
+      <w:color w:val="44546A" w:themeColor="text2"/>
       <w:sz w:val="26"/>
       <w:szCs w:val="26"/>
       <w:lang w:val="en-US" w:eastAsia="ja-JP"/>
     </w:rPr>
   </w:style>
-  <w:style w:type="paragraph" w:styleId="Heading3">
+  <w:style w:type="paragraph" w:styleId="Titlu3">
     <w:name w:val="heading 3"/>
     <w:basedOn w:val="Normal"/>
     <w:next w:val="Normal"/>
-    <w:link w:val="Heading3Char"/>
+    <w:link w:val="Titlu3Caracter"/>
     <w:uiPriority w:val="9"/>
     <w:unhideWhenUsed/>
     <w:qFormat/>
@@ -22958,19 +22907,19 @@
       <w:bCs/>
       <w:i/>
       <w:iCs/>
-      <w:color w:val="0E2841" w:themeColor="text2"/>
+      <w:color w:val="44546A" w:themeColor="text2"/>
       <w:sz w:val="24"/>
       <w:szCs w:val="24"/>
       <w:lang w:val="en-US" w:eastAsia="ja-JP"/>
     </w:rPr>
   </w:style>
-  <w:style w:type="character" w:default="1" w:styleId="DefaultParagraphFont">
+  <w:style w:type="character" w:default="1" w:styleId="Fontdeparagrafimplicit">
     <w:name w:val="Default Paragraph Font"/>
     <w:uiPriority w:val="1"/>
     <w:semiHidden/>
     <w:unhideWhenUsed/>
   </w:style>
-  <w:style w:type="table" w:default="1" w:styleId="TableNormal">
+  <w:style w:type="table" w:default="1" w:styleId="TabelNormal">
     <w:name w:val="Normal Table"/>
     <w:uiPriority w:val="99"/>
     <w:semiHidden/>
@@ -22985,7 +22934,7 @@
       </w:tblCellMar>
     </w:tblPr>
   </w:style>
-  <w:style w:type="numbering" w:default="1" w:styleId="NoList">
+  <w:style w:type="numbering" w:default="1" w:styleId="FrListare">
     <w:name w:val="No List"/>
     <w:uiPriority w:val="99"/>
     <w:semiHidden/>
@@ -23004,7 +22953,7 @@
       <w:rFonts w:asciiTheme="majorHAnsi" w:eastAsiaTheme="majorEastAsia" w:hAnsiTheme="majorHAnsi" w:cstheme="majorBidi"/>
       <w:i/>
       <w:iCs/>
-      <w:color w:val="0E2841" w:themeColor="text2"/>
+      <w:color w:val="44546A" w:themeColor="text2"/>
       <w:sz w:val="16"/>
       <w:szCs w:val="16"/>
       <w:lang w:val="en-US" w:eastAsia="ja-JP"/>
@@ -23032,12 +22981,9 @@
       <w:lang w:val="en-US" w:eastAsia="ja-JP"/>
     </w:rPr>
   </w:style>
-  <w:style w:type="paragraph" w:customStyle="1" w:styleId="2A1F9DFCE3B34EDE957916845F3B14E4">
-    <w:name w:val="2A1F9DFCE3B34EDE957916845F3B14E4"/>
-  </w:style>
-  <w:style w:type="character" w:styleId="Strong">
+  <w:style w:type="character" w:styleId="Robust">
     <w:name w:val="Strong"/>
-    <w:basedOn w:val="DefaultParagraphFont"/>
+    <w:basedOn w:val="Fontdeparagrafimplicit"/>
     <w:uiPriority w:val="22"/>
     <w:qFormat/>
     <w:rsid w:val="00D33870"/>
@@ -23046,11 +22992,11 @@
       <w:bCs/>
     </w:rPr>
   </w:style>
-  <w:style w:type="paragraph" w:styleId="Title">
+  <w:style w:type="paragraph" w:styleId="Titlu">
     <w:name w:val="Title"/>
     <w:basedOn w:val="Normal"/>
     <w:next w:val="Normal"/>
-    <w:link w:val="TitleChar"/>
+    <w:link w:val="TitluCaracter"/>
     <w:uiPriority w:val="10"/>
     <w:qFormat/>
     <w:rsid w:val="002A49D9"/>
@@ -23060,31 +23006,31 @@
     </w:pPr>
     <w:rPr>
       <w:rFonts w:asciiTheme="majorHAnsi" w:eastAsiaTheme="majorEastAsia" w:hAnsiTheme="majorHAnsi" w:cstheme="majorBidi"/>
-      <w:color w:val="156082" w:themeColor="accent1"/>
+      <w:color w:val="4472C4" w:themeColor="accent1"/>
       <w:kern w:val="28"/>
       <w:sz w:val="96"/>
       <w:szCs w:val="96"/>
       <w:lang w:val="en-US" w:eastAsia="ja-JP"/>
     </w:rPr>
   </w:style>
-  <w:style w:type="character" w:customStyle="1" w:styleId="TitleChar">
-    <w:name w:val="Title Char"/>
-    <w:basedOn w:val="DefaultParagraphFont"/>
-    <w:link w:val="Title"/>
+  <w:style w:type="character" w:customStyle="1" w:styleId="TitluCaracter">
+    <w:name w:val="Titlu Caracter"/>
+    <w:basedOn w:val="Fontdeparagrafimplicit"/>
+    <w:link w:val="Titlu"/>
     <w:uiPriority w:val="10"/>
     <w:rsid w:val="002A49D9"/>
     <w:rPr>
       <w:rFonts w:asciiTheme="majorHAnsi" w:eastAsiaTheme="majorEastAsia" w:hAnsiTheme="majorHAnsi" w:cstheme="majorBidi"/>
-      <w:color w:val="156082" w:themeColor="accent1"/>
+      <w:color w:val="4472C4" w:themeColor="accent1"/>
       <w:kern w:val="28"/>
       <w:sz w:val="96"/>
       <w:szCs w:val="96"/>
       <w:lang w:val="en-US" w:eastAsia="ja-JP"/>
     </w:rPr>
   </w:style>
-  <w:style w:type="character" w:styleId="PlaceholderText">
+  <w:style w:type="character" w:styleId="Textsubstituent">
     <w:name w:val="Placeholder Text"/>
-    <w:basedOn w:val="DefaultParagraphFont"/>
+    <w:basedOn w:val="Fontdeparagrafimplicit"/>
     <w:uiPriority w:val="99"/>
     <w:semiHidden/>
     <w:rsid w:val="00D33870"/>
@@ -23092,16 +23038,16 @@
       <w:color w:val="808080"/>
     </w:rPr>
   </w:style>
-  <w:style w:type="table" w:styleId="TableGrid">
+  <w:style w:type="table" w:styleId="Tabelgril">
     <w:name w:val="Table Grid"/>
-    <w:basedOn w:val="TableNormal"/>
+    <w:basedOn w:val="TabelNormal"/>
     <w:uiPriority w:val="39"/>
     <w:rsid w:val="00C62548"/>
     <w:pPr>
       <w:spacing w:after="0" w:line="240" w:lineRule="auto"/>
     </w:pPr>
     <w:rPr>
-      <w:color w:val="0E2841" w:themeColor="text2"/>
+      <w:color w:val="44546A" w:themeColor="text2"/>
       <w:sz w:val="20"/>
       <w:szCs w:val="20"/>
       <w:lang w:val="en-US" w:eastAsia="ja-JP"/>
@@ -23117,10 +23063,10 @@
       </w:tblBorders>
     </w:tblPr>
   </w:style>
-  <w:style w:type="paragraph" w:styleId="Header">
+  <w:style w:type="paragraph" w:styleId="Antet">
     <w:name w:val="header"/>
     <w:basedOn w:val="Normal"/>
-    <w:link w:val="HeaderChar"/>
+    <w:link w:val="AntetCaracter"/>
     <w:uiPriority w:val="99"/>
     <w:unhideWhenUsed/>
     <w:rsid w:val="00D33870"/>
@@ -23132,29 +23078,29 @@
       <w:spacing w:after="0" w:line="240" w:lineRule="auto"/>
     </w:pPr>
     <w:rPr>
-      <w:color w:val="0E2841" w:themeColor="text2"/>
+      <w:color w:val="44546A" w:themeColor="text2"/>
       <w:sz w:val="20"/>
       <w:szCs w:val="20"/>
       <w:lang w:val="en-US" w:eastAsia="ja-JP"/>
     </w:rPr>
   </w:style>
-  <w:style w:type="character" w:customStyle="1" w:styleId="HeaderChar">
-    <w:name w:val="Header Char"/>
-    <w:basedOn w:val="DefaultParagraphFont"/>
-    <w:link w:val="Header"/>
+  <w:style w:type="character" w:customStyle="1" w:styleId="AntetCaracter">
+    <w:name w:val="Antet Caracter"/>
+    <w:basedOn w:val="Fontdeparagrafimplicit"/>
+    <w:link w:val="Antet"/>
     <w:uiPriority w:val="99"/>
     <w:rsid w:val="00D33870"/>
     <w:rPr>
-      <w:color w:val="0E2841" w:themeColor="text2"/>
+      <w:color w:val="44546A" w:themeColor="text2"/>
       <w:sz w:val="20"/>
       <w:szCs w:val="20"/>
       <w:lang w:val="en-US" w:eastAsia="ja-JP"/>
     </w:rPr>
   </w:style>
-  <w:style w:type="paragraph" w:styleId="Footer">
+  <w:style w:type="paragraph" w:styleId="Subsol">
     <w:name w:val="footer"/>
     <w:basedOn w:val="Normal"/>
-    <w:link w:val="FooterChar"/>
+    <w:link w:val="SubsolCaracter"/>
     <w:uiPriority w:val="99"/>
     <w:unhideWhenUsed/>
     <w:qFormat/>
@@ -23165,57 +23111,57 @@
     <w:rPr>
       <w:rFonts w:asciiTheme="majorHAnsi" w:eastAsiaTheme="majorEastAsia" w:hAnsiTheme="majorHAnsi" w:cstheme="majorBidi"/>
       <w:caps/>
-      <w:color w:val="156082" w:themeColor="accent1"/>
+      <w:color w:val="4472C4" w:themeColor="accent1"/>
       <w:sz w:val="16"/>
       <w:szCs w:val="16"/>
       <w:lang w:val="en-US" w:eastAsia="ja-JP"/>
     </w:rPr>
   </w:style>
-  <w:style w:type="character" w:customStyle="1" w:styleId="FooterChar">
-    <w:name w:val="Footer Char"/>
-    <w:basedOn w:val="DefaultParagraphFont"/>
-    <w:link w:val="Footer"/>
+  <w:style w:type="character" w:customStyle="1" w:styleId="SubsolCaracter">
+    <w:name w:val="Subsol Caracter"/>
+    <w:basedOn w:val="Fontdeparagrafimplicit"/>
+    <w:link w:val="Subsol"/>
     <w:uiPriority w:val="99"/>
     <w:rsid w:val="00C62548"/>
     <w:rPr>
       <w:rFonts w:asciiTheme="majorHAnsi" w:eastAsiaTheme="majorEastAsia" w:hAnsiTheme="majorHAnsi" w:cstheme="majorBidi"/>
       <w:caps/>
-      <w:color w:val="156082" w:themeColor="accent1"/>
+      <w:color w:val="4472C4" w:themeColor="accent1"/>
       <w:sz w:val="16"/>
       <w:szCs w:val="16"/>
       <w:lang w:val="en-US" w:eastAsia="ja-JP"/>
     </w:rPr>
   </w:style>
-  <w:style w:type="character" w:customStyle="1" w:styleId="Heading1Char">
-    <w:name w:val="Heading 1 Char"/>
-    <w:basedOn w:val="DefaultParagraphFont"/>
-    <w:link w:val="Heading1"/>
+  <w:style w:type="character" w:customStyle="1" w:styleId="Titlu1Caracter">
+    <w:name w:val="Titlu 1 Caracter"/>
+    <w:basedOn w:val="Fontdeparagrafimplicit"/>
+    <w:link w:val="Titlu1"/>
     <w:uiPriority w:val="9"/>
     <w:rsid w:val="00C62548"/>
     <w:rPr>
       <w:rFonts w:asciiTheme="majorHAnsi" w:eastAsiaTheme="majorEastAsia" w:hAnsiTheme="majorHAnsi" w:cstheme="majorBidi"/>
-      <w:color w:val="156082" w:themeColor="accent1"/>
+      <w:color w:val="4472C4" w:themeColor="accent1"/>
       <w:sz w:val="36"/>
       <w:szCs w:val="36"/>
       <w:lang w:val="en-US" w:eastAsia="ja-JP"/>
     </w:rPr>
   </w:style>
-  <w:style w:type="character" w:customStyle="1" w:styleId="Heading2Char">
-    <w:name w:val="Heading 2 Char"/>
-    <w:basedOn w:val="DefaultParagraphFont"/>
-    <w:link w:val="Heading2"/>
+  <w:style w:type="character" w:customStyle="1" w:styleId="Titlu2Caracter">
+    <w:name w:val="Titlu 2 Caracter"/>
+    <w:basedOn w:val="Fontdeparagrafimplicit"/>
+    <w:link w:val="Titlu2"/>
     <w:uiPriority w:val="9"/>
     <w:rsid w:val="00D33870"/>
     <w:rPr>
       <w:b/>
       <w:bCs/>
-      <w:color w:val="0E2841" w:themeColor="text2"/>
+      <w:color w:val="44546A" w:themeColor="text2"/>
       <w:sz w:val="26"/>
       <w:szCs w:val="26"/>
       <w:lang w:val="en-US" w:eastAsia="ja-JP"/>
     </w:rPr>
   </w:style>
-  <w:style w:type="paragraph" w:styleId="TOC1">
+  <w:style w:type="paragraph" w:styleId="Cuprins1">
     <w:name w:val="toc 1"/>
     <w:basedOn w:val="Normal"/>
     <w:next w:val="Normal"/>
@@ -23233,13 +23179,13 @@
     <w:rPr>
       <w:b/>
       <w:bCs/>
-      <w:color w:val="0E2841" w:themeColor="text2"/>
+      <w:color w:val="44546A" w:themeColor="text2"/>
       <w:sz w:val="26"/>
       <w:szCs w:val="26"/>
       <w:lang w:val="en-US" w:eastAsia="ja-JP"/>
     </w:rPr>
   </w:style>
-  <w:style w:type="paragraph" w:styleId="TOC2">
+  <w:style w:type="paragraph" w:styleId="Cuprins2">
     <w:name w:val="toc 2"/>
     <w:basedOn w:val="Normal"/>
     <w:next w:val="Normal"/>
@@ -23255,25 +23201,25 @@
       <w:ind w:left="720" w:right="3240"/>
     </w:pPr>
     <w:rPr>
-      <w:color w:val="0E2841" w:themeColor="text2"/>
+      <w:color w:val="44546A" w:themeColor="text2"/>
       <w:lang w:val="en-US" w:eastAsia="ja-JP"/>
     </w:rPr>
   </w:style>
   <w:style w:type="character" w:styleId="Hyperlink">
     <w:name w:val="Hyperlink"/>
-    <w:basedOn w:val="DefaultParagraphFont"/>
+    <w:basedOn w:val="Fontdeparagrafimplicit"/>
     <w:uiPriority w:val="99"/>
     <w:unhideWhenUsed/>
     <w:rsid w:val="00C62548"/>
     <w:rPr>
-      <w:color w:val="467886" w:themeColor="hyperlink"/>
+      <w:color w:val="0563C1" w:themeColor="hyperlink"/>
       <w:u w:val="single"/>
     </w:rPr>
   </w:style>
-  <w:style w:type="character" w:customStyle="1" w:styleId="Heading3Char">
-    <w:name w:val="Heading 3 Char"/>
-    <w:basedOn w:val="DefaultParagraphFont"/>
-    <w:link w:val="Heading3"/>
+  <w:style w:type="character" w:customStyle="1" w:styleId="Titlu3Caracter">
+    <w:name w:val="Titlu 3 Caracter"/>
+    <w:basedOn w:val="Fontdeparagrafimplicit"/>
+    <w:link w:val="Titlu3"/>
     <w:uiPriority w:val="9"/>
     <w:rsid w:val="002920EC"/>
     <w:rPr>
@@ -23281,7 +23227,7 @@
       <w:bCs/>
       <w:i/>
       <w:iCs/>
-      <w:color w:val="0E2841" w:themeColor="text2"/>
+      <w:color w:val="44546A" w:themeColor="text2"/>
       <w:sz w:val="24"/>
       <w:szCs w:val="24"/>
       <w:lang w:val="en-US" w:eastAsia="ja-JP"/>
@@ -23289,7 +23235,7 @@
   </w:style>
   <w:style w:type="table" w:customStyle="1" w:styleId="TipTable">
     <w:name w:val="Tip Table"/>
-    <w:basedOn w:val="TableNormal"/>
+    <w:basedOn w:val="TabelNormal"/>
     <w:uiPriority w:val="99"/>
     <w:rsid w:val="00C62548"/>
     <w:pPr>
@@ -23309,7 +23255,7 @@
       </w:tblCellMar>
     </w:tblPr>
     <w:tcPr>
-      <w:shd w:val="clear" w:color="auto" w:fill="C1E4F5" w:themeFill="accent1" w:themeFillTint="33"/>
+      <w:shd w:val="clear" w:color="auto" w:fill="D9E2F3" w:themeFill="accent1" w:themeFillTint="33"/>
     </w:tcPr>
     <w:tblStylePr w:type="firstCol">
       <w:pPr>
@@ -23320,14 +23266,14 @@
   </w:style>
   <w:style w:type="table" w:customStyle="1" w:styleId="FinancialTable">
     <w:name w:val="Financial Table"/>
-    <w:basedOn w:val="TableNormal"/>
+    <w:basedOn w:val="TabelNormal"/>
     <w:uiPriority w:val="99"/>
     <w:rsid w:val="00C62548"/>
     <w:pPr>
       <w:spacing w:before="60" w:after="60" w:line="240" w:lineRule="auto"/>
     </w:pPr>
     <w:rPr>
-      <w:color w:val="0E2841" w:themeColor="text2"/>
+      <w:color w:val="44546A" w:themeColor="text2"/>
       <w:sz w:val="20"/>
       <w:szCs w:val="20"/>
       <w:lang w:val="en-US" w:eastAsia="ja-JP"/>
@@ -23335,11 +23281,11 @@
     <w:tblPr>
       <w:tblStyleRowBandSize w:val="1"/>
       <w:tblBorders>
-        <w:top w:val="single" w:sz="4" w:space="0" w:color="70A9E0" w:themeColor="text2" w:themeTint="66"/>
-        <w:left w:val="single" w:sz="4" w:space="0" w:color="70A9E0" w:themeColor="text2" w:themeTint="66"/>
-        <w:bottom w:val="single" w:sz="4" w:space="0" w:color="70A9E0" w:themeColor="text2" w:themeTint="66"/>
-        <w:right w:val="single" w:sz="4" w:space="0" w:color="70A9E0" w:themeColor="text2" w:themeTint="66"/>
-        <w:insideV w:val="single" w:sz="4" w:space="0" w:color="70A9E0" w:themeColor="text2" w:themeTint="66"/>
+        <w:top w:val="single" w:sz="4" w:space="0" w:color="ACB9CA" w:themeColor="text2" w:themeTint="66"/>
+        <w:left w:val="single" w:sz="4" w:space="0" w:color="ACB9CA" w:themeColor="text2" w:themeTint="66"/>
+        <w:bottom w:val="single" w:sz="4" w:space="0" w:color="ACB9CA" w:themeColor="text2" w:themeTint="66"/>
+        <w:right w:val="single" w:sz="4" w:space="0" w:color="ACB9CA" w:themeColor="text2" w:themeTint="66"/>
+        <w:insideV w:val="single" w:sz="4" w:space="0" w:color="ACB9CA" w:themeColor="text2" w:themeTint="66"/>
       </w:tblBorders>
     </w:tblPr>
     <w:tblStylePr w:type="firstRow">
@@ -23350,7 +23296,7 @@
       </w:rPr>
       <w:tblPr/>
       <w:tcPr>
-        <w:shd w:val="clear" w:color="auto" w:fill="156082" w:themeFill="accent1"/>
+        <w:shd w:val="clear" w:color="auto" w:fill="4472C4" w:themeFill="accent1"/>
       </w:tcPr>
     </w:tblStylePr>
     <w:tblStylePr w:type="lastRow">
@@ -23359,7 +23305,7 @@
         <w:b/>
         <w:caps/>
         <w:smallCaps w:val="0"/>
-        <w:color w:val="156082" w:themeColor="accent1"/>
+        <w:color w:val="4472C4" w:themeColor="accent1"/>
         <w:sz w:val="16"/>
       </w:rPr>
       <w:tblPr/>
@@ -23378,11 +23324,11 @@
     <w:tblStylePr w:type="band2Horz">
       <w:tblPr/>
       <w:tcPr>
-        <w:shd w:val="clear" w:color="auto" w:fill="B7D4EF" w:themeFill="text2" w:themeFillTint="33"/>
+        <w:shd w:val="clear" w:color="auto" w:fill="D5DCE4" w:themeFill="text2" w:themeFillTint="33"/>
       </w:tcPr>
     </w:tblStylePr>
   </w:style>
-  <w:style w:type="paragraph" w:styleId="TOC3">
+  <w:style w:type="paragraph" w:styleId="Cuprins3">
     <w:name w:val="toc 3"/>
     <w:basedOn w:val="Normal"/>
     <w:next w:val="Normal"/>
@@ -23396,13 +23342,13 @@
       <w:ind w:left="720" w:right="3240"/>
     </w:pPr>
     <w:rPr>
-      <w:color w:val="0E2841" w:themeColor="text2"/>
+      <w:color w:val="44546A" w:themeColor="text2"/>
       <w:sz w:val="20"/>
       <w:szCs w:val="20"/>
       <w:lang w:val="en-US" w:eastAsia="ja-JP"/>
     </w:rPr>
   </w:style>
-  <w:style w:type="paragraph" w:styleId="TOC4">
+  <w:style w:type="paragraph" w:styleId="Cuprins4">
     <w:name w:val="toc 4"/>
     <w:basedOn w:val="Normal"/>
     <w:next w:val="Normal"/>
@@ -23416,1043 +23362,22 @@
       <w:ind w:left="720" w:right="3240"/>
     </w:pPr>
     <w:rPr>
-      <w:color w:val="0E2841" w:themeColor="text2"/>
+      <w:color w:val="44546A" w:themeColor="text2"/>
       <w:sz w:val="20"/>
       <w:szCs w:val="20"/>
       <w:lang w:val="en-US" w:eastAsia="ja-JP"/>
     </w:rPr>
   </w:style>
-  <w:style w:type="paragraph" w:customStyle="1" w:styleId="BA61B1DDFD8C46FB91A623352410726A">
-    <w:name w:val="BA61B1DDFD8C46FB91A623352410726A"/>
-    <w:rsid w:val="002A49D9"/>
-  </w:style>
-  <w:style w:type="paragraph" w:customStyle="1" w:styleId="C990CD6F36084E888CAA2D344F473C62">
-    <w:name w:val="C990CD6F36084E888CAA2D344F473C62"/>
-    <w:rsid w:val="002A49D9"/>
-  </w:style>
-  <w:style w:type="paragraph" w:customStyle="1" w:styleId="0FDC1CDD70D2454DAD049A8A80AAC1AE">
-    <w:name w:val="0FDC1CDD70D2454DAD049A8A80AAC1AE"/>
-    <w:rsid w:val="002A49D9"/>
-  </w:style>
-  <w:style w:type="paragraph" w:customStyle="1" w:styleId="0035F17644184537A97BA1D376FE7C3F">
-    <w:name w:val="0035F17644184537A97BA1D376FE7C3F"/>
-    <w:rsid w:val="002A49D9"/>
-  </w:style>
-  <w:style w:type="paragraph" w:customStyle="1" w:styleId="94E28CD6EA6B46039969ED087BD29E18">
-    <w:name w:val="94E28CD6EA6B46039969ED087BD29E18"/>
-    <w:rsid w:val="002A49D9"/>
-  </w:style>
-  <w:style w:type="character" w:styleId="FollowedHyperlink">
+  <w:style w:type="character" w:styleId="HyperlinkParcurs">
     <w:name w:val="FollowedHyperlink"/>
-    <w:basedOn w:val="DefaultParagraphFont"/>
+    <w:basedOn w:val="Fontdeparagrafimplicit"/>
     <w:uiPriority w:val="99"/>
     <w:semiHidden/>
     <w:unhideWhenUsed/>
     <w:rsid w:val="002920EC"/>
     <w:rPr>
-      <w:color w:val="96607D" w:themeColor="followedHyperlink"/>
+      <w:color w:val="954F72" w:themeColor="followedHyperlink"/>
       <w:u w:val="single"/>
-    </w:rPr>
-  </w:style>
-  <w:style w:type="paragraph" w:customStyle="1" w:styleId="B87F70D8E0D0405180E8D0BAEC856CAA">
-    <w:name w:val="B87F70D8E0D0405180E8D0BAEC856CAA"/>
-    <w:rsid w:val="002920EC"/>
-  </w:style>
-  <w:style w:type="paragraph" w:customStyle="1" w:styleId="CDADAFEB47964F1891CC5B889810D9C6">
-    <w:name w:val="CDADAFEB47964F1891CC5B889810D9C6"/>
-    <w:rsid w:val="002920EC"/>
-  </w:style>
-  <w:style w:type="paragraph" w:customStyle="1" w:styleId="6B58ABC244534E2CAF1CD5F1AB238246">
-    <w:name w:val="6B58ABC244534E2CAF1CD5F1AB238246"/>
-    <w:rsid w:val="002920EC"/>
-  </w:style>
-  <w:style w:type="paragraph" w:customStyle="1" w:styleId="6C4276158C604303A68108179FE046EA">
-    <w:name w:val="6C4276158C604303A68108179FE046EA"/>
-    <w:rsid w:val="002920EC"/>
-  </w:style>
-  <w:style w:type="paragraph" w:customStyle="1" w:styleId="AED98BF0D5C5416FB4A5AD4DE2DB3233">
-    <w:name w:val="AED98BF0D5C5416FB4A5AD4DE2DB3233"/>
-    <w:rsid w:val="002920EC"/>
-  </w:style>
-  <w:style w:type="paragraph" w:customStyle="1" w:styleId="994225B4463648A2B9476706D66111DB">
-    <w:name w:val="994225B4463648A2B9476706D66111DB"/>
-    <w:rsid w:val="002920EC"/>
-  </w:style>
-  <w:style w:type="paragraph" w:customStyle="1" w:styleId="C88CE24D2F5E484198BB5A60E91E9413">
-    <w:name w:val="C88CE24D2F5E484198BB5A60E91E9413"/>
-    <w:rsid w:val="002920EC"/>
-  </w:style>
-  <w:style w:type="paragraph" w:customStyle="1" w:styleId="646A33F8BBFC4E798270BBF66CAC2CE7">
-    <w:name w:val="646A33F8BBFC4E798270BBF66CAC2CE7"/>
-    <w:rsid w:val="002920EC"/>
-  </w:style>
-  <w:style w:type="paragraph" w:customStyle="1" w:styleId="F64B0E93117E421AAFE26857333315C8">
-    <w:name w:val="F64B0E93117E421AAFE26857333315C8"/>
-    <w:rsid w:val="002920EC"/>
-  </w:style>
-  <w:style w:type="paragraph" w:customStyle="1" w:styleId="AF81EA219DE64945BA9C39BCDF30EAA0">
-    <w:name w:val="AF81EA219DE64945BA9C39BCDF30EAA0"/>
-    <w:rsid w:val="002920EC"/>
-  </w:style>
-  <w:style w:type="paragraph" w:customStyle="1" w:styleId="CEFA215EAA7C4A03B0A002105BF3CDBB">
-    <w:name w:val="CEFA215EAA7C4A03B0A002105BF3CDBB"/>
-    <w:rsid w:val="002920EC"/>
-  </w:style>
-  <w:style w:type="paragraph" w:customStyle="1" w:styleId="FB150A587FEB474DBC412C5B0F8D3347">
-    <w:name w:val="FB150A587FEB474DBC412C5B0F8D3347"/>
-    <w:rsid w:val="002920EC"/>
-  </w:style>
-  <w:style w:type="paragraph" w:customStyle="1" w:styleId="FB36B4828CE34E79A9EC3F3C6E150B4D">
-    <w:name w:val="FB36B4828CE34E79A9EC3F3C6E150B4D"/>
-    <w:rsid w:val="002920EC"/>
-  </w:style>
-  <w:style w:type="paragraph" w:customStyle="1" w:styleId="09F5A696D8AF4D94B576F2C75C471DB2">
-    <w:name w:val="09F5A696D8AF4D94B576F2C75C471DB2"/>
-    <w:rsid w:val="002920EC"/>
-  </w:style>
-  <w:style w:type="paragraph" w:customStyle="1" w:styleId="1459A5D5016C49D08BB04C83DA33B92B">
-    <w:name w:val="1459A5D5016C49D08BB04C83DA33B92B"/>
-    <w:rsid w:val="002920EC"/>
-  </w:style>
-  <w:style w:type="paragraph" w:customStyle="1" w:styleId="AF74245A782B4D469C13AC4C9D9FD1C8">
-    <w:name w:val="AF74245A782B4D469C13AC4C9D9FD1C8"/>
-    <w:rsid w:val="002920EC"/>
-  </w:style>
-  <w:style w:type="paragraph" w:customStyle="1" w:styleId="DEFFE51669464B82A4147B598997150D">
-    <w:name w:val="DEFFE51669464B82A4147B598997150D"/>
-    <w:rsid w:val="002920EC"/>
-  </w:style>
-  <w:style w:type="paragraph" w:customStyle="1" w:styleId="00ED8DC43DC74834B1487CA2460653E3">
-    <w:name w:val="00ED8DC43DC74834B1487CA2460653E3"/>
-    <w:rsid w:val="002920EC"/>
-  </w:style>
-  <w:style w:type="paragraph" w:customStyle="1" w:styleId="4A850E7DDF41462794DC1A86DDEB2C01">
-    <w:name w:val="4A850E7DDF41462794DC1A86DDEB2C01"/>
-    <w:rsid w:val="002920EC"/>
-  </w:style>
-  <w:style w:type="paragraph" w:customStyle="1" w:styleId="DFB66814B1CA44F19513D7A77656BCCD">
-    <w:name w:val="DFB66814B1CA44F19513D7A77656BCCD"/>
-    <w:rsid w:val="002920EC"/>
-  </w:style>
-  <w:style w:type="paragraph" w:customStyle="1" w:styleId="4ABE948C289B48D586ACC8B6D26D5AEF">
-    <w:name w:val="4ABE948C289B48D586ACC8B6D26D5AEF"/>
-    <w:rsid w:val="002920EC"/>
-  </w:style>
-  <w:style w:type="paragraph" w:customStyle="1" w:styleId="93814C673192480C8BFBF21F130A9612">
-    <w:name w:val="93814C673192480C8BFBF21F130A9612"/>
-    <w:rsid w:val="002920EC"/>
-  </w:style>
-  <w:style w:type="paragraph" w:customStyle="1" w:styleId="35017670B13C4456BCB6088948790DDE">
-    <w:name w:val="35017670B13C4456BCB6088948790DDE"/>
-    <w:rsid w:val="002920EC"/>
-  </w:style>
-  <w:style w:type="paragraph" w:customStyle="1" w:styleId="B29B4D81FDBA442782234BFFB453E94F">
-    <w:name w:val="B29B4D81FDBA442782234BFFB453E94F"/>
-    <w:rsid w:val="002920EC"/>
-  </w:style>
-  <w:style w:type="paragraph" w:customStyle="1" w:styleId="89E6D663485A4F45869BF31DF63FCB4E">
-    <w:name w:val="89E6D663485A4F45869BF31DF63FCB4E"/>
-    <w:rsid w:val="002920EC"/>
-  </w:style>
-  <w:style w:type="paragraph" w:customStyle="1" w:styleId="B76E518281D64E73B06EEAA8376971CA">
-    <w:name w:val="B76E518281D64E73B06EEAA8376971CA"/>
-    <w:rsid w:val="002920EC"/>
-  </w:style>
-  <w:style w:type="paragraph" w:customStyle="1" w:styleId="8A84E9D8E75D4853A9D8A1342B6510C8">
-    <w:name w:val="8A84E9D8E75D4853A9D8A1342B6510C8"/>
-    <w:rsid w:val="002920EC"/>
-  </w:style>
-  <w:style w:type="paragraph" w:customStyle="1" w:styleId="8CB84B515A17475EAF9A67B55AF2B0FC">
-    <w:name w:val="8CB84B515A17475EAF9A67B55AF2B0FC"/>
-    <w:rsid w:val="002920EC"/>
-  </w:style>
-  <w:style w:type="paragraph" w:customStyle="1" w:styleId="5DFDE6BD7E37439784C7CD435F55F9B9">
-    <w:name w:val="5DFDE6BD7E37439784C7CD435F55F9B9"/>
-    <w:rsid w:val="002920EC"/>
-  </w:style>
-  <w:style w:type="paragraph" w:customStyle="1" w:styleId="73D1B11125DF4E818C144EE9966017FE">
-    <w:name w:val="73D1B11125DF4E818C144EE9966017FE"/>
-    <w:rsid w:val="002920EC"/>
-  </w:style>
-  <w:style w:type="paragraph" w:customStyle="1" w:styleId="DB5651CB2D674B569FCA5DE585C7A4D1">
-    <w:name w:val="DB5651CB2D674B569FCA5DE585C7A4D1"/>
-    <w:rsid w:val="002920EC"/>
-  </w:style>
-  <w:style w:type="paragraph" w:customStyle="1" w:styleId="70B9868A9DDE4E48B0F0F81CE83D7670">
-    <w:name w:val="70B9868A9DDE4E48B0F0F81CE83D7670"/>
-    <w:rsid w:val="002920EC"/>
-  </w:style>
-  <w:style w:type="paragraph" w:customStyle="1" w:styleId="CB5C41CF104D4CF38F8E74992FA0654D">
-    <w:name w:val="CB5C41CF104D4CF38F8E74992FA0654D"/>
-    <w:rsid w:val="002920EC"/>
-  </w:style>
-  <w:style w:type="paragraph" w:customStyle="1" w:styleId="61BFDF33E99449DC8E6AB8AE66724961">
-    <w:name w:val="61BFDF33E99449DC8E6AB8AE66724961"/>
-    <w:rsid w:val="002920EC"/>
-  </w:style>
-  <w:style w:type="paragraph" w:customStyle="1" w:styleId="5C216BE6425842958374257D0B639770">
-    <w:name w:val="5C216BE6425842958374257D0B639770"/>
-    <w:rsid w:val="002920EC"/>
-  </w:style>
-  <w:style w:type="paragraph" w:customStyle="1" w:styleId="5A6F2967592B417FAC0AA506565D4085">
-    <w:name w:val="5A6F2967592B417FAC0AA506565D4085"/>
-    <w:rsid w:val="002920EC"/>
-  </w:style>
-  <w:style w:type="paragraph" w:customStyle="1" w:styleId="8D79D11FF405411FAC6D2DE4E4F9CF1A">
-    <w:name w:val="8D79D11FF405411FAC6D2DE4E4F9CF1A"/>
-    <w:rsid w:val="002920EC"/>
-  </w:style>
-  <w:style w:type="paragraph" w:customStyle="1" w:styleId="AA5DEE3232964B1D91C714A8651D77F9">
-    <w:name w:val="AA5DEE3232964B1D91C714A8651D77F9"/>
-    <w:rsid w:val="002920EC"/>
-  </w:style>
-  <w:style w:type="paragraph" w:customStyle="1" w:styleId="8D47CFF2B8604C5CB50511272043A303">
-    <w:name w:val="8D47CFF2B8604C5CB50511272043A303"/>
-    <w:rsid w:val="002920EC"/>
-  </w:style>
-  <w:style w:type="paragraph" w:customStyle="1" w:styleId="84B004667B1B47FEA7DD052C112F8AA6">
-    <w:name w:val="84B004667B1B47FEA7DD052C112F8AA6"/>
-    <w:rsid w:val="002920EC"/>
-  </w:style>
-  <w:style w:type="paragraph" w:customStyle="1" w:styleId="6C480031DD02437AB87EFD0167002257">
-    <w:name w:val="6C480031DD02437AB87EFD0167002257"/>
-    <w:rsid w:val="002920EC"/>
-  </w:style>
-  <w:style w:type="paragraph" w:customStyle="1" w:styleId="C09593A26B3E4BBDA1FBAA89A386C81C">
-    <w:name w:val="C09593A26B3E4BBDA1FBAA89A386C81C"/>
-    <w:rsid w:val="002920EC"/>
-  </w:style>
-  <w:style w:type="paragraph" w:customStyle="1" w:styleId="53136DE1541F4B628707A63171BC1373">
-    <w:name w:val="53136DE1541F4B628707A63171BC1373"/>
-    <w:rsid w:val="002920EC"/>
-  </w:style>
-  <w:style w:type="paragraph" w:customStyle="1" w:styleId="991D64CF0A69459688C6A327D9C169DF">
-    <w:name w:val="991D64CF0A69459688C6A327D9C169DF"/>
-    <w:rsid w:val="002920EC"/>
-  </w:style>
-  <w:style w:type="paragraph" w:customStyle="1" w:styleId="9C3EC7E583A64D8D8747A4D2339E9F86">
-    <w:name w:val="9C3EC7E583A64D8D8747A4D2339E9F86"/>
-    <w:rsid w:val="002920EC"/>
-  </w:style>
-  <w:style w:type="paragraph" w:customStyle="1" w:styleId="DDF9E8C6049547B4918FC3A76467D992">
-    <w:name w:val="DDF9E8C6049547B4918FC3A76467D992"/>
-    <w:rsid w:val="002920EC"/>
-  </w:style>
-  <w:style w:type="paragraph" w:customStyle="1" w:styleId="02D3D661CD064132979D72732D601881">
-    <w:name w:val="02D3D661CD064132979D72732D601881"/>
-    <w:rsid w:val="002920EC"/>
-  </w:style>
-  <w:style w:type="paragraph" w:customStyle="1" w:styleId="498D1988D8A344B7A440C040E0BDC65D">
-    <w:name w:val="498D1988D8A344B7A440C040E0BDC65D"/>
-    <w:rsid w:val="002920EC"/>
-  </w:style>
-  <w:style w:type="paragraph" w:customStyle="1" w:styleId="6B4FD847620147A68EB676F56CB3924F">
-    <w:name w:val="6B4FD847620147A68EB676F56CB3924F"/>
-    <w:rsid w:val="002920EC"/>
-  </w:style>
-  <w:style w:type="paragraph" w:customStyle="1" w:styleId="E5B8C0FB4B57430CB5B9071BE826EA5A">
-    <w:name w:val="E5B8C0FB4B57430CB5B9071BE826EA5A"/>
-    <w:rsid w:val="002920EC"/>
-  </w:style>
-  <w:style w:type="paragraph" w:customStyle="1" w:styleId="ECE6FE7BD93F454F8BF4B8D7405C77BA">
-    <w:name w:val="ECE6FE7BD93F454F8BF4B8D7405C77BA"/>
-    <w:rsid w:val="002920EC"/>
-  </w:style>
-  <w:style w:type="paragraph" w:customStyle="1" w:styleId="00728B198FA2486FB4915D71C6CCED37">
-    <w:name w:val="00728B198FA2486FB4915D71C6CCED37"/>
-    <w:rsid w:val="002920EC"/>
-  </w:style>
-  <w:style w:type="paragraph" w:customStyle="1" w:styleId="15DE53490AC34F0B9566967F0E538689">
-    <w:name w:val="15DE53490AC34F0B9566967F0E538689"/>
-    <w:rsid w:val="002920EC"/>
-  </w:style>
-  <w:style w:type="paragraph" w:customStyle="1" w:styleId="14D6D47C2C7B48D88BEAAC397161D1115">
-    <w:name w:val="14D6D47C2C7B48D88BEAAC397161D1115"/>
-    <w:rsid w:val="002920EC"/>
-    <w:pPr>
-      <w:spacing w:before="160" w:line="264" w:lineRule="auto"/>
-      <w:ind w:left="360" w:right="576" w:hanging="360"/>
-    </w:pPr>
-    <w:rPr>
-      <w:rFonts w:asciiTheme="majorHAnsi" w:eastAsiaTheme="majorEastAsia" w:hAnsiTheme="majorHAnsi" w:cstheme="majorBidi"/>
-      <w:i/>
-      <w:iCs/>
-      <w:color w:val="404040" w:themeColor="text1" w:themeTint="BF"/>
-      <w:sz w:val="16"/>
-      <w:szCs w:val="16"/>
-      <w:lang w:val="en-US" w:eastAsia="ja-JP"/>
-    </w:rPr>
-  </w:style>
-  <w:style w:type="paragraph" w:customStyle="1" w:styleId="0154096942B340F4967BB12FA06D16BF5">
-    <w:name w:val="0154096942B340F4967BB12FA06D16BF5"/>
-    <w:rsid w:val="002920EC"/>
-    <w:pPr>
-      <w:spacing w:before="160" w:line="264" w:lineRule="auto"/>
-      <w:ind w:left="360" w:right="576" w:hanging="360"/>
-    </w:pPr>
-    <w:rPr>
-      <w:rFonts w:asciiTheme="majorHAnsi" w:eastAsiaTheme="majorEastAsia" w:hAnsiTheme="majorHAnsi" w:cstheme="majorBidi"/>
-      <w:i/>
-      <w:iCs/>
-      <w:color w:val="404040" w:themeColor="text1" w:themeTint="BF"/>
-      <w:sz w:val="16"/>
-      <w:szCs w:val="16"/>
-      <w:lang w:val="en-US" w:eastAsia="ja-JP"/>
-    </w:rPr>
-  </w:style>
-  <w:style w:type="paragraph" w:customStyle="1" w:styleId="03812228CAB340DDB5C9F9C64068664B5">
-    <w:name w:val="03812228CAB340DDB5C9F9C64068664B5"/>
-    <w:rsid w:val="002920EC"/>
-    <w:pPr>
-      <w:spacing w:before="160" w:line="264" w:lineRule="auto"/>
-      <w:ind w:left="360" w:right="576" w:hanging="360"/>
-    </w:pPr>
-    <w:rPr>
-      <w:rFonts w:asciiTheme="majorHAnsi" w:eastAsiaTheme="majorEastAsia" w:hAnsiTheme="majorHAnsi" w:cstheme="majorBidi"/>
-      <w:i/>
-      <w:iCs/>
-      <w:color w:val="404040" w:themeColor="text1" w:themeTint="BF"/>
-      <w:sz w:val="16"/>
-      <w:szCs w:val="16"/>
-      <w:lang w:val="en-US" w:eastAsia="ja-JP"/>
-    </w:rPr>
-  </w:style>
-  <w:style w:type="paragraph" w:customStyle="1" w:styleId="E5973322E0594ED9B3E485BB0BBF41635">
-    <w:name w:val="E5973322E0594ED9B3E485BB0BBF41635"/>
-    <w:rsid w:val="002920EC"/>
-    <w:pPr>
-      <w:spacing w:before="160" w:line="264" w:lineRule="auto"/>
-      <w:ind w:left="360" w:right="576" w:hanging="360"/>
-    </w:pPr>
-    <w:rPr>
-      <w:rFonts w:asciiTheme="majorHAnsi" w:eastAsiaTheme="majorEastAsia" w:hAnsiTheme="majorHAnsi" w:cstheme="majorBidi"/>
-      <w:i/>
-      <w:iCs/>
-      <w:color w:val="404040" w:themeColor="text1" w:themeTint="BF"/>
-      <w:sz w:val="16"/>
-      <w:szCs w:val="16"/>
-      <w:lang w:val="en-US" w:eastAsia="ja-JP"/>
-    </w:rPr>
-  </w:style>
-  <w:style w:type="paragraph" w:customStyle="1" w:styleId="4120F4CF48D740E9ABA6644C7000B8A55">
-    <w:name w:val="4120F4CF48D740E9ABA6644C7000B8A55"/>
-    <w:rsid w:val="002920EC"/>
-    <w:pPr>
-      <w:spacing w:before="160" w:line="264" w:lineRule="auto"/>
-      <w:ind w:left="360" w:right="576" w:hanging="360"/>
-    </w:pPr>
-    <w:rPr>
-      <w:rFonts w:asciiTheme="majorHAnsi" w:eastAsiaTheme="majorEastAsia" w:hAnsiTheme="majorHAnsi" w:cstheme="majorBidi"/>
-      <w:i/>
-      <w:iCs/>
-      <w:color w:val="404040" w:themeColor="text1" w:themeTint="BF"/>
-      <w:sz w:val="16"/>
-      <w:szCs w:val="16"/>
-      <w:lang w:val="en-US" w:eastAsia="ja-JP"/>
-    </w:rPr>
-  </w:style>
-  <w:style w:type="paragraph" w:customStyle="1" w:styleId="85444070CE8544898A9D659A4791400F5">
-    <w:name w:val="85444070CE8544898A9D659A4791400F5"/>
-    <w:rsid w:val="002920EC"/>
-    <w:pPr>
-      <w:spacing w:before="160" w:line="264" w:lineRule="auto"/>
-      <w:ind w:left="360" w:right="576" w:hanging="360"/>
-    </w:pPr>
-    <w:rPr>
-      <w:rFonts w:asciiTheme="majorHAnsi" w:eastAsiaTheme="majorEastAsia" w:hAnsiTheme="majorHAnsi" w:cstheme="majorBidi"/>
-      <w:i/>
-      <w:iCs/>
-      <w:color w:val="404040" w:themeColor="text1" w:themeTint="BF"/>
-      <w:sz w:val="16"/>
-      <w:szCs w:val="16"/>
-      <w:lang w:val="en-US" w:eastAsia="ja-JP"/>
-    </w:rPr>
-  </w:style>
-  <w:style w:type="paragraph" w:customStyle="1" w:styleId="92410FFDC2AF48609465A2CA920A815F1">
-    <w:name w:val="92410FFDC2AF48609465A2CA920A815F1"/>
-    <w:rsid w:val="002920EC"/>
-    <w:pPr>
-      <w:spacing w:before="160" w:line="264" w:lineRule="auto"/>
-      <w:ind w:left="360" w:right="576" w:hanging="360"/>
-    </w:pPr>
-    <w:rPr>
-      <w:rFonts w:asciiTheme="majorHAnsi" w:eastAsiaTheme="majorEastAsia" w:hAnsiTheme="majorHAnsi" w:cstheme="majorBidi"/>
-      <w:i/>
-      <w:iCs/>
-      <w:color w:val="404040" w:themeColor="text1" w:themeTint="BF"/>
-      <w:sz w:val="16"/>
-      <w:szCs w:val="16"/>
-      <w:lang w:val="en-US" w:eastAsia="ja-JP"/>
-    </w:rPr>
-  </w:style>
-  <w:style w:type="paragraph" w:customStyle="1" w:styleId="3D3B6A5AEC3D4885944D6C15E0B947CD5">
-    <w:name w:val="3D3B6A5AEC3D4885944D6C15E0B947CD5"/>
-    <w:rsid w:val="002920EC"/>
-    <w:pPr>
-      <w:spacing w:before="160" w:line="264" w:lineRule="auto"/>
-      <w:ind w:left="360" w:right="576" w:hanging="360"/>
-    </w:pPr>
-    <w:rPr>
-      <w:rFonts w:asciiTheme="majorHAnsi" w:eastAsiaTheme="majorEastAsia" w:hAnsiTheme="majorHAnsi" w:cstheme="majorBidi"/>
-      <w:i/>
-      <w:iCs/>
-      <w:color w:val="404040" w:themeColor="text1" w:themeTint="BF"/>
-      <w:sz w:val="16"/>
-      <w:szCs w:val="16"/>
-      <w:lang w:val="en-US" w:eastAsia="ja-JP"/>
-    </w:rPr>
-  </w:style>
-  <w:style w:type="paragraph" w:customStyle="1" w:styleId="F295B6A5EBDC4BF4BD676180EEFE484E">
-    <w:name w:val="F295B6A5EBDC4BF4BD676180EEFE484E"/>
-    <w:rsid w:val="002920EC"/>
-  </w:style>
-  <w:style w:type="paragraph" w:customStyle="1" w:styleId="1B31CC4820D04B1C952AE0383B8E3627">
-    <w:name w:val="1B31CC4820D04B1C952AE0383B8E3627"/>
-    <w:rsid w:val="002920EC"/>
-  </w:style>
-  <w:style w:type="paragraph" w:customStyle="1" w:styleId="AEB743176E5243F7941FFAE6FD659993">
-    <w:name w:val="AEB743176E5243F7941FFAE6FD659993"/>
-    <w:rsid w:val="002920EC"/>
-  </w:style>
-  <w:style w:type="paragraph" w:customStyle="1" w:styleId="0D5A35CF749F45B7A169494324F7F926">
-    <w:name w:val="0D5A35CF749F45B7A169494324F7F926"/>
-    <w:rsid w:val="002920EC"/>
-  </w:style>
-  <w:style w:type="paragraph" w:customStyle="1" w:styleId="7A54AD7E78E14B3C867C29D54AD7D16510">
-    <w:name w:val="7A54AD7E78E14B3C867C29D54AD7D16510"/>
-    <w:rsid w:val="002920EC"/>
-    <w:pPr>
-      <w:spacing w:before="160" w:line="264" w:lineRule="auto"/>
-      <w:ind w:right="576"/>
-    </w:pPr>
-    <w:rPr>
-      <w:rFonts w:asciiTheme="majorHAnsi" w:eastAsiaTheme="majorEastAsia" w:hAnsiTheme="majorHAnsi" w:cstheme="majorBidi"/>
-      <w:i/>
-      <w:iCs/>
-      <w:color w:val="0E2841" w:themeColor="text2"/>
-      <w:sz w:val="16"/>
-      <w:szCs w:val="16"/>
-      <w:lang w:val="en-US" w:eastAsia="ja-JP"/>
-    </w:rPr>
-  </w:style>
-  <w:style w:type="paragraph" w:customStyle="1" w:styleId="78A1FF9012CD4A4A8B65D889CB2721F510">
-    <w:name w:val="78A1FF9012CD4A4A8B65D889CB2721F510"/>
-    <w:rsid w:val="002920EC"/>
-    <w:pPr>
-      <w:spacing w:before="160" w:line="264" w:lineRule="auto"/>
-      <w:ind w:right="576"/>
-    </w:pPr>
-    <w:rPr>
-      <w:rFonts w:asciiTheme="majorHAnsi" w:eastAsiaTheme="majorEastAsia" w:hAnsiTheme="majorHAnsi" w:cstheme="majorBidi"/>
-      <w:i/>
-      <w:iCs/>
-      <w:color w:val="0E2841" w:themeColor="text2"/>
-      <w:sz w:val="16"/>
-      <w:szCs w:val="16"/>
-      <w:lang w:val="en-US" w:eastAsia="ja-JP"/>
-    </w:rPr>
-  </w:style>
-  <w:style w:type="paragraph" w:customStyle="1" w:styleId="E2EDEBF22105499491C089F8A0E292FF9">
-    <w:name w:val="E2EDEBF22105499491C089F8A0E292FF9"/>
-    <w:rsid w:val="002920EC"/>
-    <w:pPr>
-      <w:spacing w:before="160" w:line="264" w:lineRule="auto"/>
-      <w:ind w:right="576"/>
-    </w:pPr>
-    <w:rPr>
-      <w:rFonts w:asciiTheme="majorHAnsi" w:eastAsiaTheme="majorEastAsia" w:hAnsiTheme="majorHAnsi" w:cstheme="majorBidi"/>
-      <w:i/>
-      <w:iCs/>
-      <w:color w:val="0E2841" w:themeColor="text2"/>
-      <w:sz w:val="16"/>
-      <w:szCs w:val="16"/>
-      <w:lang w:val="en-US" w:eastAsia="ja-JP"/>
-    </w:rPr>
-  </w:style>
-  <w:style w:type="paragraph" w:customStyle="1" w:styleId="307A957FC1114F31BC61FE1E681053D510">
-    <w:name w:val="307A957FC1114F31BC61FE1E681053D510"/>
-    <w:rsid w:val="002920EC"/>
-    <w:pPr>
-      <w:spacing w:before="160" w:line="264" w:lineRule="auto"/>
-      <w:ind w:right="576"/>
-    </w:pPr>
-    <w:rPr>
-      <w:rFonts w:asciiTheme="majorHAnsi" w:eastAsiaTheme="majorEastAsia" w:hAnsiTheme="majorHAnsi" w:cstheme="majorBidi"/>
-      <w:i/>
-      <w:iCs/>
-      <w:color w:val="0E2841" w:themeColor="text2"/>
-      <w:sz w:val="16"/>
-      <w:szCs w:val="16"/>
-      <w:lang w:val="en-US" w:eastAsia="ja-JP"/>
-    </w:rPr>
-  </w:style>
-  <w:style w:type="paragraph" w:customStyle="1" w:styleId="175C3766322A4E678E596623E741E9C210">
-    <w:name w:val="175C3766322A4E678E596623E741E9C210"/>
-    <w:rsid w:val="002920EC"/>
-    <w:pPr>
-      <w:spacing w:before="160" w:line="264" w:lineRule="auto"/>
-      <w:ind w:right="576"/>
-    </w:pPr>
-    <w:rPr>
-      <w:rFonts w:asciiTheme="majorHAnsi" w:eastAsiaTheme="majorEastAsia" w:hAnsiTheme="majorHAnsi" w:cstheme="majorBidi"/>
-      <w:i/>
-      <w:iCs/>
-      <w:color w:val="0E2841" w:themeColor="text2"/>
-      <w:sz w:val="16"/>
-      <w:szCs w:val="16"/>
-      <w:lang w:val="en-US" w:eastAsia="ja-JP"/>
-    </w:rPr>
-  </w:style>
-  <w:style w:type="paragraph" w:customStyle="1" w:styleId="4966E658FFC64C70937795F3ED01478D7">
-    <w:name w:val="4966E658FFC64C70937795F3ED01478D7"/>
-    <w:rsid w:val="002920EC"/>
-    <w:pPr>
-      <w:spacing w:before="160" w:line="264" w:lineRule="auto"/>
-      <w:ind w:right="576"/>
-    </w:pPr>
-    <w:rPr>
-      <w:rFonts w:asciiTheme="majorHAnsi" w:eastAsiaTheme="majorEastAsia" w:hAnsiTheme="majorHAnsi" w:cstheme="majorBidi"/>
-      <w:i/>
-      <w:iCs/>
-      <w:color w:val="0E2841" w:themeColor="text2"/>
-      <w:sz w:val="16"/>
-      <w:szCs w:val="16"/>
-      <w:lang w:val="en-US" w:eastAsia="ja-JP"/>
-    </w:rPr>
-  </w:style>
-  <w:style w:type="paragraph" w:customStyle="1" w:styleId="63B0073085DB4C798767C9E59E0B4F0E93">
-    <w:name w:val="63B0073085DB4C798767C9E59E0B4F0E93"/>
-    <w:rsid w:val="002920EC"/>
-    <w:pPr>
-      <w:spacing w:before="160" w:line="264" w:lineRule="auto"/>
-      <w:ind w:right="576"/>
-    </w:pPr>
-    <w:rPr>
-      <w:rFonts w:asciiTheme="majorHAnsi" w:eastAsiaTheme="majorEastAsia" w:hAnsiTheme="majorHAnsi" w:cstheme="majorBidi"/>
-      <w:i/>
-      <w:iCs/>
-      <w:color w:val="0E2841" w:themeColor="text2"/>
-      <w:sz w:val="16"/>
-      <w:szCs w:val="16"/>
-      <w:lang w:val="en-US" w:eastAsia="ja-JP"/>
-    </w:rPr>
-  </w:style>
-  <w:style w:type="paragraph" w:customStyle="1" w:styleId="5A40A500727347BBB8BDE937D852873493">
-    <w:name w:val="5A40A500727347BBB8BDE937D852873493"/>
-    <w:rsid w:val="002920EC"/>
-    <w:pPr>
-      <w:spacing w:before="160" w:line="264" w:lineRule="auto"/>
-      <w:ind w:right="576"/>
-    </w:pPr>
-    <w:rPr>
-      <w:rFonts w:asciiTheme="majorHAnsi" w:eastAsiaTheme="majorEastAsia" w:hAnsiTheme="majorHAnsi" w:cstheme="majorBidi"/>
-      <w:i/>
-      <w:iCs/>
-      <w:color w:val="0E2841" w:themeColor="text2"/>
-      <w:sz w:val="16"/>
-      <w:szCs w:val="16"/>
-      <w:lang w:val="en-US" w:eastAsia="ja-JP"/>
-    </w:rPr>
-  </w:style>
-  <w:style w:type="paragraph" w:customStyle="1" w:styleId="1C18DDD957B8408D8249AB447C5FD0B390">
-    <w:name w:val="1C18DDD957B8408D8249AB447C5FD0B390"/>
-    <w:rsid w:val="002920EC"/>
-    <w:pPr>
-      <w:spacing w:before="160" w:line="264" w:lineRule="auto"/>
-      <w:ind w:right="576"/>
-    </w:pPr>
-    <w:rPr>
-      <w:rFonts w:asciiTheme="majorHAnsi" w:eastAsiaTheme="majorEastAsia" w:hAnsiTheme="majorHAnsi" w:cstheme="majorBidi"/>
-      <w:i/>
-      <w:iCs/>
-      <w:color w:val="0E2841" w:themeColor="text2"/>
-      <w:sz w:val="16"/>
-      <w:szCs w:val="16"/>
-      <w:lang w:val="en-US" w:eastAsia="ja-JP"/>
-    </w:rPr>
-  </w:style>
-  <w:style w:type="paragraph" w:customStyle="1" w:styleId="F6525ED2A46C40C793CDDAD363AC85EE7">
-    <w:name w:val="F6525ED2A46C40C793CDDAD363AC85EE7"/>
-    <w:rsid w:val="002920EC"/>
-    <w:pPr>
-      <w:spacing w:before="160" w:line="264" w:lineRule="auto"/>
-      <w:ind w:right="576"/>
-    </w:pPr>
-    <w:rPr>
-      <w:rFonts w:asciiTheme="majorHAnsi" w:eastAsiaTheme="majorEastAsia" w:hAnsiTheme="majorHAnsi" w:cstheme="majorBidi"/>
-      <w:i/>
-      <w:iCs/>
-      <w:color w:val="0E2841" w:themeColor="text2"/>
-      <w:sz w:val="16"/>
-      <w:szCs w:val="16"/>
-      <w:lang w:val="en-US" w:eastAsia="ja-JP"/>
-    </w:rPr>
-  </w:style>
-  <w:style w:type="paragraph" w:customStyle="1" w:styleId="459228FAD46D440DBB4887C52E00650D7">
-    <w:name w:val="459228FAD46D440DBB4887C52E00650D7"/>
-    <w:rsid w:val="002920EC"/>
-    <w:pPr>
-      <w:spacing w:before="160" w:line="264" w:lineRule="auto"/>
-      <w:ind w:right="576"/>
-    </w:pPr>
-    <w:rPr>
-      <w:rFonts w:asciiTheme="majorHAnsi" w:eastAsiaTheme="majorEastAsia" w:hAnsiTheme="majorHAnsi" w:cstheme="majorBidi"/>
-      <w:i/>
-      <w:iCs/>
-      <w:color w:val="0E2841" w:themeColor="text2"/>
-      <w:sz w:val="16"/>
-      <w:szCs w:val="16"/>
-      <w:lang w:val="en-US" w:eastAsia="ja-JP"/>
-    </w:rPr>
-  </w:style>
-  <w:style w:type="paragraph" w:customStyle="1" w:styleId="3443AEF843AB44C8B71064DE89FC98667">
-    <w:name w:val="3443AEF843AB44C8B71064DE89FC98667"/>
-    <w:rsid w:val="002920EC"/>
-    <w:pPr>
-      <w:spacing w:before="160" w:line="264" w:lineRule="auto"/>
-      <w:ind w:right="576"/>
-    </w:pPr>
-    <w:rPr>
-      <w:rFonts w:asciiTheme="majorHAnsi" w:eastAsiaTheme="majorEastAsia" w:hAnsiTheme="majorHAnsi" w:cstheme="majorBidi"/>
-      <w:i/>
-      <w:iCs/>
-      <w:color w:val="0E2841" w:themeColor="text2"/>
-      <w:sz w:val="16"/>
-      <w:szCs w:val="16"/>
-      <w:lang w:val="en-US" w:eastAsia="ja-JP"/>
-    </w:rPr>
-  </w:style>
-  <w:style w:type="paragraph" w:customStyle="1" w:styleId="94EEE93608BA40148F7E88E098E30A0C7">
-    <w:name w:val="94EEE93608BA40148F7E88E098E30A0C7"/>
-    <w:rsid w:val="002920EC"/>
-    <w:pPr>
-      <w:spacing w:before="160" w:line="264" w:lineRule="auto"/>
-      <w:ind w:right="576"/>
-    </w:pPr>
-    <w:rPr>
-      <w:rFonts w:asciiTheme="majorHAnsi" w:eastAsiaTheme="majorEastAsia" w:hAnsiTheme="majorHAnsi" w:cstheme="majorBidi"/>
-      <w:i/>
-      <w:iCs/>
-      <w:color w:val="0E2841" w:themeColor="text2"/>
-      <w:sz w:val="16"/>
-      <w:szCs w:val="16"/>
-      <w:lang w:val="en-US" w:eastAsia="ja-JP"/>
-    </w:rPr>
-  </w:style>
-  <w:style w:type="paragraph" w:customStyle="1" w:styleId="0557AFEEDFB54B1E81492E618A4BAE657">
-    <w:name w:val="0557AFEEDFB54B1E81492E618A4BAE657"/>
-    <w:rsid w:val="002920EC"/>
-    <w:pPr>
-      <w:spacing w:before="160" w:line="264" w:lineRule="auto"/>
-      <w:ind w:right="576"/>
-    </w:pPr>
-    <w:rPr>
-      <w:rFonts w:asciiTheme="majorHAnsi" w:eastAsiaTheme="majorEastAsia" w:hAnsiTheme="majorHAnsi" w:cstheme="majorBidi"/>
-      <w:i/>
-      <w:iCs/>
-      <w:color w:val="0E2841" w:themeColor="text2"/>
-      <w:sz w:val="16"/>
-      <w:szCs w:val="16"/>
-      <w:lang w:val="en-US" w:eastAsia="ja-JP"/>
-    </w:rPr>
-  </w:style>
-  <w:style w:type="paragraph" w:customStyle="1" w:styleId="A82C3F2406C9478698BEC18BCADAC53C7">
-    <w:name w:val="A82C3F2406C9478698BEC18BCADAC53C7"/>
-    <w:rsid w:val="002920EC"/>
-    <w:pPr>
-      <w:spacing w:before="160" w:line="264" w:lineRule="auto"/>
-      <w:ind w:right="576"/>
-    </w:pPr>
-    <w:rPr>
-      <w:rFonts w:asciiTheme="majorHAnsi" w:eastAsiaTheme="majorEastAsia" w:hAnsiTheme="majorHAnsi" w:cstheme="majorBidi"/>
-      <w:i/>
-      <w:iCs/>
-      <w:color w:val="0E2841" w:themeColor="text2"/>
-      <w:sz w:val="16"/>
-      <w:szCs w:val="16"/>
-      <w:lang w:val="en-US" w:eastAsia="ja-JP"/>
-    </w:rPr>
-  </w:style>
-  <w:style w:type="paragraph" w:customStyle="1" w:styleId="9CEB1104B84D42FFB19D75E3798747AB7">
-    <w:name w:val="9CEB1104B84D42FFB19D75E3798747AB7"/>
-    <w:rsid w:val="002920EC"/>
-    <w:pPr>
-      <w:spacing w:before="160" w:line="264" w:lineRule="auto"/>
-      <w:ind w:right="576"/>
-    </w:pPr>
-    <w:rPr>
-      <w:rFonts w:asciiTheme="majorHAnsi" w:eastAsiaTheme="majorEastAsia" w:hAnsiTheme="majorHAnsi" w:cstheme="majorBidi"/>
-      <w:i/>
-      <w:iCs/>
-      <w:color w:val="0E2841" w:themeColor="text2"/>
-      <w:sz w:val="16"/>
-      <w:szCs w:val="16"/>
-      <w:lang w:val="en-US" w:eastAsia="ja-JP"/>
-    </w:rPr>
-  </w:style>
-  <w:style w:type="paragraph" w:customStyle="1" w:styleId="32A88070639543C49B36F18A13DA579093">
-    <w:name w:val="32A88070639543C49B36F18A13DA579093"/>
-    <w:rsid w:val="002920EC"/>
-    <w:pPr>
-      <w:spacing w:before="160" w:line="264" w:lineRule="auto"/>
-      <w:ind w:right="576"/>
-    </w:pPr>
-    <w:rPr>
-      <w:rFonts w:asciiTheme="majorHAnsi" w:eastAsiaTheme="majorEastAsia" w:hAnsiTheme="majorHAnsi" w:cstheme="majorBidi"/>
-      <w:i/>
-      <w:iCs/>
-      <w:color w:val="0E2841" w:themeColor="text2"/>
-      <w:sz w:val="16"/>
-      <w:szCs w:val="16"/>
-      <w:lang w:val="en-US" w:eastAsia="ja-JP"/>
-    </w:rPr>
-  </w:style>
-  <w:style w:type="paragraph" w:customStyle="1" w:styleId="356797B1692A4786B07C47E627EE72A64">
-    <w:name w:val="356797B1692A4786B07C47E627EE72A64"/>
-    <w:rsid w:val="002920EC"/>
-    <w:pPr>
-      <w:spacing w:before="160" w:line="264" w:lineRule="auto"/>
-      <w:ind w:right="576"/>
-    </w:pPr>
-    <w:rPr>
-      <w:rFonts w:asciiTheme="majorHAnsi" w:eastAsiaTheme="majorEastAsia" w:hAnsiTheme="majorHAnsi" w:cstheme="majorBidi"/>
-      <w:i/>
-      <w:iCs/>
-      <w:color w:val="0E2841" w:themeColor="text2"/>
-      <w:sz w:val="16"/>
-      <w:szCs w:val="16"/>
-      <w:lang w:val="en-US" w:eastAsia="ja-JP"/>
-    </w:rPr>
-  </w:style>
-  <w:style w:type="paragraph" w:customStyle="1" w:styleId="952774CC0A9445C1A114F8CF47E290A54">
-    <w:name w:val="952774CC0A9445C1A114F8CF47E290A54"/>
-    <w:rsid w:val="002920EC"/>
-    <w:pPr>
-      <w:keepNext/>
-      <w:keepLines/>
-      <w:spacing w:before="120" w:after="120" w:line="240" w:lineRule="auto"/>
-      <w:outlineLvl w:val="1"/>
-    </w:pPr>
-    <w:rPr>
-      <w:b/>
-      <w:bCs/>
-      <w:color w:val="0E2841" w:themeColor="text2"/>
-      <w:sz w:val="26"/>
-      <w:szCs w:val="26"/>
-      <w:lang w:val="en-US" w:eastAsia="ja-JP"/>
-    </w:rPr>
-  </w:style>
-  <w:style w:type="paragraph" w:customStyle="1" w:styleId="1FA1646E9C114D729D642A934D6C0B884">
-    <w:name w:val="1FA1646E9C114D729D642A934D6C0B884"/>
-    <w:rsid w:val="002920EC"/>
-    <w:pPr>
-      <w:keepNext/>
-      <w:keepLines/>
-      <w:spacing w:before="120" w:after="120" w:line="240" w:lineRule="auto"/>
-      <w:outlineLvl w:val="1"/>
-    </w:pPr>
-    <w:rPr>
-      <w:b/>
-      <w:bCs/>
-      <w:color w:val="0E2841" w:themeColor="text2"/>
-      <w:sz w:val="26"/>
-      <w:szCs w:val="26"/>
-      <w:lang w:val="en-US" w:eastAsia="ja-JP"/>
-    </w:rPr>
-  </w:style>
-  <w:style w:type="paragraph" w:customStyle="1" w:styleId="613F9A9BE77C4ACFBD7A72283E056D284">
-    <w:name w:val="613F9A9BE77C4ACFBD7A72283E056D284"/>
-    <w:rsid w:val="002920EC"/>
-    <w:pPr>
-      <w:keepNext/>
-      <w:keepLines/>
-      <w:spacing w:before="120" w:after="120" w:line="240" w:lineRule="auto"/>
-      <w:outlineLvl w:val="1"/>
-    </w:pPr>
-    <w:rPr>
-      <w:b/>
-      <w:bCs/>
-      <w:color w:val="0E2841" w:themeColor="text2"/>
-      <w:sz w:val="26"/>
-      <w:szCs w:val="26"/>
-      <w:lang w:val="en-US" w:eastAsia="ja-JP"/>
-    </w:rPr>
-  </w:style>
-  <w:style w:type="paragraph" w:customStyle="1" w:styleId="A1D198AD15A048488D7D67E51D90E6004">
-    <w:name w:val="A1D198AD15A048488D7D67E51D90E6004"/>
-    <w:rsid w:val="002920EC"/>
-    <w:pPr>
-      <w:keepNext/>
-      <w:keepLines/>
-      <w:spacing w:before="120" w:after="120" w:line="240" w:lineRule="auto"/>
-      <w:outlineLvl w:val="1"/>
-    </w:pPr>
-    <w:rPr>
-      <w:b/>
-      <w:bCs/>
-      <w:color w:val="0E2841" w:themeColor="text2"/>
-      <w:sz w:val="26"/>
-      <w:szCs w:val="26"/>
-      <w:lang w:val="en-US" w:eastAsia="ja-JP"/>
-    </w:rPr>
-  </w:style>
-  <w:style w:type="paragraph" w:customStyle="1" w:styleId="FB3AA114C063412481045872726CC7C693">
-    <w:name w:val="FB3AA114C063412481045872726CC7C693"/>
-    <w:rsid w:val="002920EC"/>
-    <w:pPr>
-      <w:spacing w:before="160" w:line="264" w:lineRule="auto"/>
-      <w:ind w:right="576"/>
-    </w:pPr>
-    <w:rPr>
-      <w:rFonts w:asciiTheme="majorHAnsi" w:eastAsiaTheme="majorEastAsia" w:hAnsiTheme="majorHAnsi" w:cstheme="majorBidi"/>
-      <w:i/>
-      <w:iCs/>
-      <w:color w:val="0E2841" w:themeColor="text2"/>
-      <w:sz w:val="16"/>
-      <w:szCs w:val="16"/>
-      <w:lang w:val="en-US" w:eastAsia="ja-JP"/>
-    </w:rPr>
-  </w:style>
-  <w:style w:type="paragraph" w:customStyle="1" w:styleId="64DBCB5B01B74BA685109AE87D643F0193">
-    <w:name w:val="64DBCB5B01B74BA685109AE87D643F0193"/>
-    <w:rsid w:val="002920EC"/>
-    <w:pPr>
-      <w:spacing w:before="160" w:line="264" w:lineRule="auto"/>
-      <w:ind w:right="576"/>
-    </w:pPr>
-    <w:rPr>
-      <w:rFonts w:asciiTheme="majorHAnsi" w:eastAsiaTheme="majorEastAsia" w:hAnsiTheme="majorHAnsi" w:cstheme="majorBidi"/>
-      <w:i/>
-      <w:iCs/>
-      <w:color w:val="0E2841" w:themeColor="text2"/>
-      <w:sz w:val="16"/>
-      <w:szCs w:val="16"/>
-      <w:lang w:val="en-US" w:eastAsia="ja-JP"/>
-    </w:rPr>
-  </w:style>
-  <w:style w:type="paragraph" w:customStyle="1" w:styleId="99D230ABF5D948278ABEEB3B893E257C93">
-    <w:name w:val="99D230ABF5D948278ABEEB3B893E257C93"/>
-    <w:rsid w:val="002920EC"/>
-    <w:pPr>
-      <w:spacing w:before="160" w:line="264" w:lineRule="auto"/>
-      <w:ind w:right="576"/>
-    </w:pPr>
-    <w:rPr>
-      <w:rFonts w:asciiTheme="majorHAnsi" w:eastAsiaTheme="majorEastAsia" w:hAnsiTheme="majorHAnsi" w:cstheme="majorBidi"/>
-      <w:i/>
-      <w:iCs/>
-      <w:color w:val="0E2841" w:themeColor="text2"/>
-      <w:sz w:val="16"/>
-      <w:szCs w:val="16"/>
-      <w:lang w:val="en-US" w:eastAsia="ja-JP"/>
-    </w:rPr>
-  </w:style>
-  <w:style w:type="paragraph" w:customStyle="1" w:styleId="649101B3165F4F06AF13F15B4ABB730593">
-    <w:name w:val="649101B3165F4F06AF13F15B4ABB730593"/>
-    <w:rsid w:val="002920EC"/>
-    <w:pPr>
-      <w:spacing w:before="160" w:line="264" w:lineRule="auto"/>
-      <w:ind w:right="576"/>
-    </w:pPr>
-    <w:rPr>
-      <w:rFonts w:asciiTheme="majorHAnsi" w:eastAsiaTheme="majorEastAsia" w:hAnsiTheme="majorHAnsi" w:cstheme="majorBidi"/>
-      <w:i/>
-      <w:iCs/>
-      <w:color w:val="0E2841" w:themeColor="text2"/>
-      <w:sz w:val="16"/>
-      <w:szCs w:val="16"/>
-      <w:lang w:val="en-US" w:eastAsia="ja-JP"/>
-    </w:rPr>
-  </w:style>
-  <w:style w:type="paragraph" w:customStyle="1" w:styleId="0F8D35AF349641E6A0CACE20E228CE974">
-    <w:name w:val="0F8D35AF349641E6A0CACE20E228CE974"/>
-    <w:rsid w:val="002920EC"/>
-    <w:pPr>
-      <w:spacing w:before="160" w:line="264" w:lineRule="auto"/>
-      <w:ind w:right="576"/>
-    </w:pPr>
-    <w:rPr>
-      <w:rFonts w:asciiTheme="majorHAnsi" w:eastAsiaTheme="majorEastAsia" w:hAnsiTheme="majorHAnsi" w:cstheme="majorBidi"/>
-      <w:i/>
-      <w:iCs/>
-      <w:color w:val="0E2841" w:themeColor="text2"/>
-      <w:sz w:val="16"/>
-      <w:szCs w:val="16"/>
-      <w:lang w:val="en-US" w:eastAsia="ja-JP"/>
-    </w:rPr>
-  </w:style>
-  <w:style w:type="paragraph" w:customStyle="1" w:styleId="A447578C006C4B08BCACB2452EBE8AEE3">
-    <w:name w:val="A447578C006C4B08BCACB2452EBE8AEE3"/>
-    <w:rsid w:val="002920EC"/>
-    <w:pPr>
-      <w:spacing w:before="160" w:line="264" w:lineRule="auto"/>
-      <w:ind w:right="576"/>
-    </w:pPr>
-    <w:rPr>
-      <w:rFonts w:asciiTheme="majorHAnsi" w:eastAsiaTheme="majorEastAsia" w:hAnsiTheme="majorHAnsi" w:cstheme="majorBidi"/>
-      <w:i/>
-      <w:iCs/>
-      <w:color w:val="0E2841" w:themeColor="text2"/>
-      <w:sz w:val="16"/>
-      <w:szCs w:val="16"/>
-      <w:lang w:val="en-US" w:eastAsia="ja-JP"/>
-    </w:rPr>
-  </w:style>
-  <w:style w:type="paragraph" w:customStyle="1" w:styleId="851936484F4343DCA2DE00CE03CA31293">
-    <w:name w:val="851936484F4343DCA2DE00CE03CA31293"/>
-    <w:rsid w:val="002920EC"/>
-    <w:pPr>
-      <w:spacing w:before="160" w:line="264" w:lineRule="auto"/>
-      <w:ind w:right="576"/>
-    </w:pPr>
-    <w:rPr>
-      <w:rFonts w:asciiTheme="majorHAnsi" w:eastAsiaTheme="majorEastAsia" w:hAnsiTheme="majorHAnsi" w:cstheme="majorBidi"/>
-      <w:i/>
-      <w:iCs/>
-      <w:color w:val="0E2841" w:themeColor="text2"/>
-      <w:sz w:val="16"/>
-      <w:szCs w:val="16"/>
-      <w:lang w:val="en-US" w:eastAsia="ja-JP"/>
-    </w:rPr>
-  </w:style>
-  <w:style w:type="paragraph" w:customStyle="1" w:styleId="2467CEA9C9B543E19D13BFB98C97D52B93">
-    <w:name w:val="2467CEA9C9B543E19D13BFB98C97D52B93"/>
-    <w:rsid w:val="002920EC"/>
-    <w:pPr>
-      <w:spacing w:before="160" w:line="264" w:lineRule="auto"/>
-      <w:ind w:right="576"/>
-    </w:pPr>
-    <w:rPr>
-      <w:rFonts w:asciiTheme="majorHAnsi" w:eastAsiaTheme="majorEastAsia" w:hAnsiTheme="majorHAnsi" w:cstheme="majorBidi"/>
-      <w:i/>
-      <w:iCs/>
-      <w:color w:val="0E2841" w:themeColor="text2"/>
-      <w:sz w:val="16"/>
-      <w:szCs w:val="16"/>
-      <w:lang w:val="en-US" w:eastAsia="ja-JP"/>
-    </w:rPr>
-  </w:style>
-  <w:style w:type="paragraph" w:customStyle="1" w:styleId="9B88702AAE0546BAAD30FACB23F00E79">
-    <w:name w:val="9B88702AAE0546BAAD30FACB23F00E79"/>
-    <w:rsid w:val="002920EC"/>
-  </w:style>
-  <w:style w:type="paragraph" w:customStyle="1" w:styleId="0F51C8613AF542978A8ECFFBE4D6924F">
-    <w:name w:val="0F51C8613AF542978A8ECFFBE4D6924F"/>
-    <w:rsid w:val="002920EC"/>
-  </w:style>
-  <w:style w:type="paragraph" w:customStyle="1" w:styleId="E774C95A338546018A1661EE8C2C51CB">
-    <w:name w:val="E774C95A338546018A1661EE8C2C51CB"/>
-    <w:rsid w:val="002920EC"/>
-  </w:style>
-  <w:style w:type="paragraph" w:customStyle="1" w:styleId="1B30EB2022CC4509B17F33E3882D5C1A">
-    <w:name w:val="1B30EB2022CC4509B17F33E3882D5C1A"/>
-    <w:rsid w:val="002920EC"/>
-  </w:style>
-  <w:style w:type="paragraph" w:customStyle="1" w:styleId="48DAA3C17C0C47DF9550A517A57432EA43">
-    <w:name w:val="48DAA3C17C0C47DF9550A517A57432EA43"/>
-    <w:rsid w:val="002920EC"/>
-    <w:pPr>
-      <w:spacing w:before="160" w:line="264" w:lineRule="auto"/>
-      <w:ind w:right="576"/>
-    </w:pPr>
-    <w:rPr>
-      <w:rFonts w:asciiTheme="majorHAnsi" w:eastAsiaTheme="majorEastAsia" w:hAnsiTheme="majorHAnsi" w:cstheme="majorBidi"/>
-      <w:i/>
-      <w:iCs/>
-      <w:color w:val="0E2841" w:themeColor="text2"/>
-      <w:sz w:val="16"/>
-      <w:szCs w:val="16"/>
-      <w:lang w:val="en-US" w:eastAsia="ja-JP"/>
-    </w:rPr>
-  </w:style>
-  <w:style w:type="paragraph" w:customStyle="1" w:styleId="3D4E6268E4E04501AB7148F79F3D347038">
-    <w:name w:val="3D4E6268E4E04501AB7148F79F3D347038"/>
-    <w:rsid w:val="002920EC"/>
-    <w:pPr>
-      <w:spacing w:before="160" w:line="264" w:lineRule="auto"/>
-      <w:ind w:right="576"/>
-    </w:pPr>
-    <w:rPr>
-      <w:rFonts w:asciiTheme="majorHAnsi" w:eastAsiaTheme="majorEastAsia" w:hAnsiTheme="majorHAnsi" w:cstheme="majorBidi"/>
-      <w:i/>
-      <w:iCs/>
-      <w:color w:val="0E2841" w:themeColor="text2"/>
-      <w:sz w:val="16"/>
-      <w:szCs w:val="16"/>
-      <w:lang w:val="en-US" w:eastAsia="ja-JP"/>
-    </w:rPr>
-  </w:style>
-  <w:style w:type="paragraph" w:customStyle="1" w:styleId="F2FF819136144BFEA7830580EB0E7D5E35">
-    <w:name w:val="F2FF819136144BFEA7830580EB0E7D5E35"/>
-    <w:rsid w:val="002920EC"/>
-    <w:pPr>
-      <w:spacing w:before="160" w:line="264" w:lineRule="auto"/>
-      <w:ind w:right="576"/>
-    </w:pPr>
-    <w:rPr>
-      <w:rFonts w:asciiTheme="majorHAnsi" w:eastAsiaTheme="majorEastAsia" w:hAnsiTheme="majorHAnsi" w:cstheme="majorBidi"/>
-      <w:i/>
-      <w:iCs/>
-      <w:color w:val="0E2841" w:themeColor="text2"/>
-      <w:sz w:val="16"/>
-      <w:szCs w:val="16"/>
-      <w:lang w:val="en-US" w:eastAsia="ja-JP"/>
-    </w:rPr>
-  </w:style>
-  <w:style w:type="paragraph" w:customStyle="1" w:styleId="27811EA63A5D48F2A55C50F2E982ECDF">
-    <w:name w:val="27811EA63A5D48F2A55C50F2E982ECDF"/>
-    <w:rsid w:val="00C76503"/>
-    <w:pPr>
-      <w:spacing w:line="278" w:lineRule="auto"/>
-    </w:pPr>
-    <w:rPr>
-      <w:kern w:val="2"/>
-      <w:sz w:val="24"/>
-      <w:szCs w:val="24"/>
-      <w:lang w:val="ro-MD" w:eastAsia="ro-MD"/>
-      <w14:ligatures w14:val="standardContextual"/>
-    </w:rPr>
-  </w:style>
-  <w:style w:type="paragraph" w:customStyle="1" w:styleId="03CA56C4F3A848CF8A0809388B061653">
-    <w:name w:val="03CA56C4F3A848CF8A0809388B061653"/>
-    <w:rsid w:val="00C76503"/>
-    <w:pPr>
-      <w:spacing w:line="278" w:lineRule="auto"/>
-    </w:pPr>
-    <w:rPr>
-      <w:kern w:val="2"/>
-      <w:sz w:val="24"/>
-      <w:szCs w:val="24"/>
-      <w:lang w:val="ro-MD" w:eastAsia="ro-MD"/>
-      <w14:ligatures w14:val="standardContextual"/>
-    </w:rPr>
-  </w:style>
-  <w:style w:type="paragraph" w:customStyle="1" w:styleId="4DB213902427464AB9CC79F693641E28">
-    <w:name w:val="4DB213902427464AB9CC79F693641E28"/>
-    <w:rsid w:val="00C76503"/>
-    <w:pPr>
-      <w:spacing w:line="278" w:lineRule="auto"/>
-    </w:pPr>
-    <w:rPr>
-      <w:kern w:val="2"/>
-      <w:sz w:val="24"/>
-      <w:szCs w:val="24"/>
-      <w:lang w:val="ro-MD" w:eastAsia="ro-MD"/>
-      <w14:ligatures w14:val="standardContextual"/>
-    </w:rPr>
-  </w:style>
-  <w:style w:type="paragraph" w:customStyle="1" w:styleId="0F8EDC282FBE42FB815C0EF196DE95C8">
-    <w:name w:val="0F8EDC282FBE42FB815C0EF196DE95C8"/>
-    <w:rsid w:val="00C76503"/>
-    <w:pPr>
-      <w:spacing w:line="278" w:lineRule="auto"/>
-    </w:pPr>
-    <w:rPr>
-      <w:kern w:val="2"/>
-      <w:sz w:val="24"/>
-      <w:szCs w:val="24"/>
-      <w:lang w:val="ro-MD" w:eastAsia="ro-MD"/>
-      <w14:ligatures w14:val="standardContextual"/>
     </w:rPr>
   </w:style>
   <w:style w:type="paragraph" w:customStyle="1" w:styleId="C96D1778F10D4F45BE19AD2F9233EA78">
@@ -24771,7 +23696,12 @@
 </file>
 
 <file path=customXml/item3.xml><?xml version="1.0" encoding="utf-8"?>
-<b:Sources xmlns:b="http://schemas.openxmlformats.org/officeDocument/2006/bibliography" SelectedStyle="\apasixtheditionofficeonline.xsl" StyleName="APA" Version="6"/>
+<p:properties xmlns:p="http://schemas.microsoft.com/office/2006/metadata/properties" xmlns:xsi="http://www.w3.org/2001/XMLSchema-instance" xmlns:pc="http://schemas.microsoft.com/office/infopath/2007/PartnerControls">
+  <documentManagement>
+    <Status xmlns="71af3243-3dd4-4a8d-8c0d-dd76da1f02a5">Not started</Status>
+    <MediaServiceKeyPoints xmlns="71af3243-3dd4-4a8d-8c0d-dd76da1f02a5" xsi:nil="true"/>
+  </documentManagement>
+</p:properties>
 </file>
 
 <file path=customXml/item4.xml><?xml version="1.0" encoding="utf-8"?>
@@ -24996,12 +23926,7 @@
 </file>
 
 <file path=customXml/item5.xml><?xml version="1.0" encoding="utf-8"?>
-<p:properties xmlns:p="http://schemas.microsoft.com/office/2006/metadata/properties" xmlns:xsi="http://www.w3.org/2001/XMLSchema-instance" xmlns:pc="http://schemas.microsoft.com/office/infopath/2007/PartnerControls">
-  <documentManagement>
-    <Status xmlns="71af3243-3dd4-4a8d-8c0d-dd76da1f02a5">Not started</Status>
-    <MediaServiceKeyPoints xmlns="71af3243-3dd4-4a8d-8c0d-dd76da1f02a5" xsi:nil="true"/>
-  </documentManagement>
-</p:properties>
+<b:Sources xmlns:b="http://schemas.openxmlformats.org/officeDocument/2006/bibliography" SelectedStyle="\apasixtheditionofficeonline.xsl" StyleName="APA" Version="6"/>
 </file>
 
 <file path=customXml/itemProps1.xml><?xml version="1.0" encoding="utf-8"?>
@@ -25021,9 +23946,11 @@
 </file>
 
 <file path=customXml/itemProps3.xml><?xml version="1.0" encoding="utf-8"?>
-<ds:datastoreItem xmlns:ds="http://schemas.openxmlformats.org/officeDocument/2006/customXml" ds:itemID="{6A96CD9D-7808-41ED-BACC-DE9E3E5EF014}">
+<ds:datastoreItem xmlns:ds="http://schemas.openxmlformats.org/officeDocument/2006/customXml" ds:itemID="{33E6C236-A9F9-4680-9B67-5ECC3ECD5CCA}">
   <ds:schemaRefs>
-    <ds:schemaRef ds:uri="http://schemas.openxmlformats.org/officeDocument/2006/bibliography"/>
+    <ds:schemaRef ds:uri="http://schemas.microsoft.com/office/2006/metadata/properties"/>
+    <ds:schemaRef ds:uri="http://schemas.microsoft.com/office/infopath/2007/PartnerControls"/>
+    <ds:schemaRef ds:uri="71af3243-3dd4-4a8d-8c0d-dd76da1f02a5"/>
   </ds:schemaRefs>
 </ds:datastoreItem>
 </file>
@@ -25048,11 +23975,9 @@
 </file>
 
 <file path=customXml/itemProps5.xml><?xml version="1.0" encoding="utf-8"?>
-<ds:datastoreItem xmlns:ds="http://schemas.openxmlformats.org/officeDocument/2006/customXml" ds:itemID="{33E6C236-A9F9-4680-9B67-5ECC3ECD5CCA}">
+<ds:datastoreItem xmlns:ds="http://schemas.openxmlformats.org/officeDocument/2006/customXml" ds:itemID="{6A96CD9D-7808-41ED-BACC-DE9E3E5EF014}">
   <ds:schemaRefs>
-    <ds:schemaRef ds:uri="http://schemas.microsoft.com/office/2006/metadata/properties"/>
-    <ds:schemaRef ds:uri="http://schemas.microsoft.com/office/infopath/2007/PartnerControls"/>
-    <ds:schemaRef ds:uri="71af3243-3dd4-4a8d-8c0d-dd76da1f02a5"/>
+    <ds:schemaRef ds:uri="http://schemas.openxmlformats.org/officeDocument/2006/bibliography"/>
   </ds:schemaRefs>
 </ds:datastoreItem>
 </file>
</xml_diff>